<commit_message>
Add presentation to diploma note
</commit_message>
<xml_diff>
--- a/diploma_intro.docx
+++ b/diploma_intro.docx
@@ -1,6 +1,6 @@
 
 <file path=word/document.xml><?xml version="1.0" encoding="utf-8"?>
-<w:document xmlns:wpc="http://schemas.microsoft.com/office/word/2010/wordprocessingCanvas" xmlns:mc="http://schemas.openxmlformats.org/markup-compatibility/2006" xmlns:o="urn:schemas-microsoft-com:office:office" xmlns:r="http://schemas.openxmlformats.org/officeDocument/2006/relationships" xmlns:m="http://schemas.openxmlformats.org/officeDocument/2006/math" xmlns:v="urn:schemas-microsoft-com:vml" xmlns:wp14="http://schemas.microsoft.com/office/word/2010/wordprocessingDrawing" xmlns:wp="http://schemas.openxmlformats.org/drawingml/2006/wordprocessingDrawing" xmlns:w10="urn:schemas-microsoft-com:office:word" xmlns:w="http://schemas.openxmlformats.org/wordprocessingml/2006/main" xmlns:w14="http://schemas.microsoft.com/office/word/2010/wordml" xmlns:wpg="http://schemas.microsoft.com/office/word/2010/wordprocessingGroup" xmlns:wpi="http://schemas.microsoft.com/office/word/2010/wordprocessingInk" xmlns:wne="http://schemas.microsoft.com/office/word/2006/wordml" xmlns:wps="http://schemas.microsoft.com/office/word/2010/wordprocessingShape" mc:Ignorable="w14 wp14">
+<w:document xmlns:wpc="http://schemas.microsoft.com/office/word/2010/wordprocessingCanvas" xmlns:cx="http://schemas.microsoft.com/office/drawing/2014/chartex" xmlns:cx1="http://schemas.microsoft.com/office/drawing/2015/9/8/chartex" xmlns:mc="http://schemas.openxmlformats.org/markup-compatibility/2006" xmlns:o="urn:schemas-microsoft-com:office:office" xmlns:r="http://schemas.openxmlformats.org/officeDocument/2006/relationships" xmlns:m="http://schemas.openxmlformats.org/officeDocument/2006/math" xmlns:v="urn:schemas-microsoft-com:vml" xmlns:wp14="http://schemas.microsoft.com/office/word/2010/wordprocessingDrawing" xmlns:wp="http://schemas.openxmlformats.org/drawingml/2006/wordprocessingDrawing" xmlns:w10="urn:schemas-microsoft-com:office:word" xmlns:w="http://schemas.openxmlformats.org/wordprocessingml/2006/main" xmlns:w14="http://schemas.microsoft.com/office/word/2010/wordml" xmlns:w15="http://schemas.microsoft.com/office/word/2012/wordml" xmlns:w16se="http://schemas.microsoft.com/office/word/2015/wordml/symex" xmlns:wpg="http://schemas.microsoft.com/office/word/2010/wordprocessingGroup" xmlns:wpi="http://schemas.microsoft.com/office/word/2010/wordprocessingInk" xmlns:wne="http://schemas.microsoft.com/office/word/2006/wordml" xmlns:wps="http://schemas.microsoft.com/office/word/2010/wordprocessingShape" mc:Ignorable="w14 w15 w16se wp14">
   <w:body>
     <w:p>
       <w:pPr>
@@ -188,25 +188,14 @@
           <w:lang w:val="uk-UA"/>
         </w:rPr>
       </w:pPr>
-      <w:proofErr w:type="spellStart"/>
-      <w:r>
-        <w:rPr>
-          <w:snapToGrid w:val="0"/>
-          <w:sz w:val="28"/>
-          <w:szCs w:val="20"/>
-          <w:lang w:val="uk-UA"/>
-        </w:rPr>
-        <w:t>_______________________бакала</w:t>
-      </w:r>
-      <w:proofErr w:type="spellEnd"/>
-      <w:r>
-        <w:rPr>
-          <w:snapToGrid w:val="0"/>
-          <w:sz w:val="28"/>
-          <w:szCs w:val="20"/>
-          <w:lang w:val="uk-UA"/>
-        </w:rPr>
-        <w:t>вр______________________</w:t>
+      <w:r>
+        <w:rPr>
+          <w:snapToGrid w:val="0"/>
+          <w:sz w:val="28"/>
+          <w:szCs w:val="20"/>
+          <w:lang w:val="uk-UA"/>
+        </w:rPr>
+        <w:t>_______________________бакалавр______________________</w:t>
       </w:r>
     </w:p>
     <w:p>
@@ -464,24 +453,7 @@
           <w:lang w:val="uk-UA"/>
         </w:rPr>
         <w:tab/>
-      </w:r>
-      <w:proofErr w:type="spellStart"/>
-      <w:r>
-        <w:rPr>
-          <w:sz w:val="28"/>
-          <w:szCs w:val="20"/>
-          <w:lang w:val="uk-UA"/>
-        </w:rPr>
-        <w:t>Сокорчук</w:t>
-      </w:r>
-      <w:proofErr w:type="spellEnd"/>
-      <w:r>
-        <w:rPr>
-          <w:sz w:val="28"/>
-          <w:szCs w:val="20"/>
-          <w:lang w:val="uk-UA"/>
-        </w:rPr>
-        <w:t xml:space="preserve"> І.П.</w:t>
+        <w:t>Сокорчук І.П.</w:t>
       </w:r>
     </w:p>
     <w:p>
@@ -725,25 +697,14 @@
           <w:lang w:val="uk-UA"/>
         </w:rPr>
       </w:pPr>
-      <w:proofErr w:type="spellStart"/>
-      <w:r>
-        <w:rPr>
-          <w:snapToGrid w:val="0"/>
-          <w:sz w:val="28"/>
-          <w:szCs w:val="20"/>
-          <w:lang w:val="uk-UA"/>
-        </w:rPr>
-        <w:t>Освітньо-атестаційний</w:t>
-      </w:r>
-      <w:proofErr w:type="spellEnd"/>
-      <w:r>
-        <w:rPr>
-          <w:snapToGrid w:val="0"/>
-          <w:sz w:val="28"/>
-          <w:szCs w:val="20"/>
-          <w:lang w:val="uk-UA"/>
-        </w:rPr>
-        <w:t xml:space="preserve"> рівень </w:t>
+      <w:r>
+        <w:rPr>
+          <w:snapToGrid w:val="0"/>
+          <w:sz w:val="28"/>
+          <w:szCs w:val="20"/>
+          <w:lang w:val="uk-UA"/>
+        </w:rPr>
+        <w:t xml:space="preserve">Освітньо-атестаційний рівень </w:t>
       </w:r>
       <w:r>
         <w:rPr>
@@ -1082,7 +1043,6 @@
           <w:lang w:val="uk-UA"/>
         </w:rPr>
       </w:pPr>
-      <w:proofErr w:type="spellStart"/>
       <w:r>
         <w:rPr>
           <w:snapToGrid w:val="0"/>
@@ -1100,41 +1060,113 @@
           <w:u w:val="single"/>
           <w:lang w:val="uk-UA"/>
         </w:rPr>
-        <w:t>Серд</w:t>
-      </w:r>
-      <w:proofErr w:type="spellEnd"/>
-      <w:r>
-        <w:rPr>
-          <w:snapToGrid w:val="0"/>
-          <w:sz w:val="28"/>
+        <w:t>Сердюк Дар’ї Олексіївні</w:t>
+      </w:r>
+      <w:r>
+        <w:rPr>
+          <w:snapToGrid w:val="0"/>
+          <w:sz w:val="28"/>
+          <w:szCs w:val="20"/>
+          <w:lang w:val="uk-UA"/>
+        </w:rPr>
+        <w:t>_______________</w:t>
+      </w:r>
+    </w:p>
+    <w:p>
+      <w:pPr>
+        <w:widowControl w:val="0"/>
+        <w:spacing w:line="240" w:lineRule="auto"/>
+        <w:jc w:val="center"/>
+        <w:rPr>
+          <w:snapToGrid w:val="0"/>
+          <w:sz w:val="22"/>
+          <w:szCs w:val="20"/>
+          <w:lang w:val="uk-UA"/>
+        </w:rPr>
+      </w:pPr>
+    </w:p>
+    <w:p>
+      <w:pPr>
+        <w:widowControl w:val="0"/>
+        <w:spacing w:line="240" w:lineRule="auto"/>
+        <w:jc w:val="left"/>
+        <w:rPr>
+          <w:snapToGrid w:val="0"/>
+          <w:szCs w:val="20"/>
+          <w:lang w:val="uk-UA"/>
+        </w:rPr>
+      </w:pPr>
+      <w:r>
+        <w:rPr>
+          <w:snapToGrid w:val="0"/>
+          <w:szCs w:val="20"/>
+          <w:lang w:val="uk-UA"/>
+        </w:rPr>
+        <w:t>1.   Тема роботи (проекту)_________</w:t>
+      </w:r>
+      <w:r>
+        <w:rPr>
+          <w:sz w:val="28"/>
+          <w:szCs w:val="28"/>
+          <w:lang w:val="uk-UA"/>
+        </w:rPr>
+        <w:t xml:space="preserve"> </w:t>
+      </w:r>
+      <w:r>
+        <w:rPr>
+          <w:snapToGrid w:val="0"/>
           <w:szCs w:val="20"/>
           <w:u w:val="single"/>
           <w:lang w:val="uk-UA"/>
         </w:rPr>
-        <w:t>юк Дар’ї Олексіївні</w:t>
-      </w:r>
-      <w:r>
-        <w:rPr>
-          <w:snapToGrid w:val="0"/>
-          <w:sz w:val="28"/>
-          <w:szCs w:val="20"/>
-          <w:lang w:val="uk-UA"/>
-        </w:rPr>
-        <w:t>_______________</w:t>
-      </w:r>
-    </w:p>
-    <w:p>
-      <w:pPr>
-        <w:widowControl w:val="0"/>
-        <w:spacing w:line="240" w:lineRule="auto"/>
-        <w:jc w:val="center"/>
-        <w:rPr>
-          <w:snapToGrid w:val="0"/>
-          <w:sz w:val="22"/>
-          <w:szCs w:val="20"/>
-          <w:lang w:val="uk-UA"/>
-        </w:rPr>
-      </w:pPr>
+        <w:t>Бібліотека визначення мови коротких повідомлень, що складаються з літер кириличного алфавіту</w:t>
+      </w:r>
+      <w:r>
+        <w:rPr>
+          <w:snapToGrid w:val="0"/>
+          <w:szCs w:val="20"/>
+          <w:lang w:val="uk-UA"/>
+        </w:rPr>
+        <w:t>_____________________________________</w:t>
+      </w:r>
+    </w:p>
+    <w:p>
+      <w:pPr>
+        <w:widowControl w:val="0"/>
+        <w:spacing w:line="240" w:lineRule="auto"/>
+        <w:rPr>
+          <w:snapToGrid w:val="0"/>
+          <w:szCs w:val="20"/>
+          <w:lang w:val="uk-UA"/>
+        </w:rPr>
+      </w:pPr>
+      <w:r>
+        <w:rPr>
+          <w:snapToGrid w:val="0"/>
+          <w:szCs w:val="20"/>
+          <w:lang w:val="uk-UA"/>
+        </w:rPr>
+        <w:t>_____________________________________________________________________________</w:t>
+      </w:r>
+    </w:p>
+    <w:p>
+      <w:pPr>
+        <w:widowControl w:val="0"/>
+        <w:spacing w:line="240" w:lineRule="auto"/>
+        <w:rPr>
+          <w:snapToGrid w:val="0"/>
+          <w:szCs w:val="20"/>
+          <w:lang w:val="uk-UA"/>
+        </w:rPr>
+      </w:pPr>
+      <w:r>
+        <w:rPr>
+          <w:snapToGrid w:val="0"/>
+          <w:szCs w:val="20"/>
+          <w:lang w:val="uk-UA"/>
+        </w:rPr>
+        <w:t>затверджена наказом по університету від "___"______________20 __ р.    № ____________</w:t>
+      </w:r>
     </w:p>
     <w:p>
       <w:pPr>
@@ -1153,15 +1185,26 @@
           <w:szCs w:val="20"/>
           <w:lang w:val="uk-UA"/>
         </w:rPr>
-        <w:t>1.   Тема роботи (проекту)_________</w:t>
-      </w:r>
-      <w:r>
-        <w:rPr>
-          <w:sz w:val="28"/>
-          <w:szCs w:val="28"/>
-          <w:lang w:val="uk-UA"/>
-        </w:rPr>
-        <w:t xml:space="preserve"> </w:t>
+        <w:t>2. Термін подання студентом  роботи (проекту) ____________________________________</w:t>
+      </w:r>
+    </w:p>
+    <w:p>
+      <w:pPr>
+        <w:widowControl w:val="0"/>
+        <w:spacing w:line="240" w:lineRule="auto"/>
+        <w:rPr>
+          <w:snapToGrid w:val="0"/>
+          <w:szCs w:val="20"/>
+          <w:lang w:val="uk-UA"/>
+        </w:rPr>
+      </w:pPr>
+      <w:r>
+        <w:rPr>
+          <w:snapToGrid w:val="0"/>
+          <w:szCs w:val="20"/>
+          <w:lang w:val="uk-UA"/>
+        </w:rPr>
+        <w:t>3. Вихідні дані до роботи (проекту)______</w:t>
       </w:r>
       <w:r>
         <w:rPr>
@@ -1170,140 +1213,7 @@
           <w:u w:val="single"/>
           <w:lang w:val="uk-UA"/>
         </w:rPr>
-        <w:t>Бібліотека визначення мови коротких повідомлень, що складаються з літер кириличного алфавіту</w:t>
-      </w:r>
-      <w:r>
-        <w:rPr>
-          <w:snapToGrid w:val="0"/>
-          <w:szCs w:val="20"/>
-          <w:lang w:val="uk-UA"/>
-        </w:rPr>
-        <w:t>_____________________________________</w:t>
-      </w:r>
-    </w:p>
-    <w:p>
-      <w:pPr>
-        <w:widowControl w:val="0"/>
-        <w:spacing w:line="240" w:lineRule="auto"/>
-        <w:rPr>
-          <w:snapToGrid w:val="0"/>
-          <w:szCs w:val="20"/>
-          <w:lang w:val="uk-UA"/>
-        </w:rPr>
-      </w:pPr>
-      <w:r>
-        <w:rPr>
-          <w:snapToGrid w:val="0"/>
-          <w:szCs w:val="20"/>
-          <w:lang w:val="uk-UA"/>
-        </w:rPr>
-        <w:t>_____________________________________________________________________________</w:t>
-      </w:r>
-    </w:p>
-    <w:p>
-      <w:pPr>
-        <w:widowControl w:val="0"/>
-        <w:spacing w:line="240" w:lineRule="auto"/>
-        <w:rPr>
-          <w:snapToGrid w:val="0"/>
-          <w:szCs w:val="20"/>
-          <w:lang w:val="uk-UA"/>
-        </w:rPr>
-      </w:pPr>
-      <w:r>
-        <w:rPr>
-          <w:snapToGrid w:val="0"/>
-          <w:szCs w:val="20"/>
-          <w:lang w:val="uk-UA"/>
-        </w:rPr>
-        <w:t>затверджена наказом по університету від "___"______________20 __ р.    № ____________</w:t>
-      </w:r>
-    </w:p>
-    <w:p>
-      <w:pPr>
-        <w:widowControl w:val="0"/>
-        <w:spacing w:line="240" w:lineRule="auto"/>
-        <w:jc w:val="left"/>
-        <w:rPr>
-          <w:snapToGrid w:val="0"/>
-          <w:szCs w:val="20"/>
-          <w:lang w:val="uk-UA"/>
-        </w:rPr>
-      </w:pPr>
-      <w:r>
-        <w:rPr>
-          <w:snapToGrid w:val="0"/>
-          <w:szCs w:val="20"/>
-          <w:lang w:val="uk-UA"/>
-        </w:rPr>
-        <w:t>2. Термін подання студентом  роботи (проекту) ____________________________________</w:t>
-      </w:r>
-    </w:p>
-    <w:p>
-      <w:pPr>
-        <w:widowControl w:val="0"/>
-        <w:spacing w:line="240" w:lineRule="auto"/>
-        <w:rPr>
-          <w:snapToGrid w:val="0"/>
-          <w:szCs w:val="20"/>
-          <w:lang w:val="uk-UA"/>
-        </w:rPr>
-      </w:pPr>
-      <w:r>
-        <w:rPr>
-          <w:snapToGrid w:val="0"/>
-          <w:szCs w:val="20"/>
-          <w:lang w:val="uk-UA"/>
-        </w:rPr>
-        <w:t>3. Вихідні дані до роботи (проекту)</w:t>
-      </w:r>
-      <w:proofErr w:type="spellStart"/>
-      <w:r>
-        <w:rPr>
-          <w:snapToGrid w:val="0"/>
-          <w:szCs w:val="20"/>
-          <w:lang w:val="uk-UA"/>
-        </w:rPr>
-        <w:t>______</w:t>
-      </w:r>
-      <w:r>
-        <w:rPr>
-          <w:snapToGrid w:val="0"/>
-          <w:szCs w:val="20"/>
-          <w:u w:val="single"/>
-          <w:lang w:val="uk-UA"/>
-        </w:rPr>
-        <w:t>необхід</w:t>
-      </w:r>
-      <w:proofErr w:type="spellEnd"/>
-      <w:r>
-        <w:rPr>
-          <w:snapToGrid w:val="0"/>
-          <w:szCs w:val="20"/>
-          <w:u w:val="single"/>
-          <w:lang w:val="uk-UA"/>
-        </w:rPr>
-        <w:t xml:space="preserve">но розробити бібліотеку розпізнавання мови коротких повідомлень; для розробки використовувати </w:t>
-      </w:r>
-      <w:proofErr w:type="spellStart"/>
-      <w:r>
-        <w:rPr>
-          <w:snapToGrid w:val="0"/>
-          <w:szCs w:val="20"/>
-          <w:u w:val="single"/>
-          <w:lang w:val="uk-UA"/>
-        </w:rPr>
-        <w:t>Python</w:t>
-      </w:r>
-      <w:proofErr w:type="spellEnd"/>
-      <w:r>
-        <w:rPr>
-          <w:snapToGrid w:val="0"/>
-          <w:szCs w:val="20"/>
-          <w:u w:val="single"/>
-          <w:lang w:val="uk-UA"/>
-        </w:rPr>
-        <w:t xml:space="preserve"> разом з бібліотекою Scikit-Learn</w:t>
+        <w:t>необхідно розробити бібліотеку розпізнавання мови коротких повідомлень; для розробки використовувати Python разом з бібліотекою Scikit-Learn</w:t>
       </w:r>
       <w:r>
         <w:rPr>
@@ -2111,7 +2021,6 @@
                 <w:lang w:val="uk-UA"/>
               </w:rPr>
             </w:pPr>
-            <w:proofErr w:type="spellStart"/>
             <w:r>
               <w:rPr>
                 <w:snapToGrid w:val="0"/>
@@ -2119,17 +2028,7 @@
                 <w:szCs w:val="20"/>
                 <w:lang w:val="uk-UA"/>
               </w:rPr>
-              <w:t>ст.викл</w:t>
-            </w:r>
-            <w:proofErr w:type="spellEnd"/>
-            <w:r>
-              <w:rPr>
-                <w:snapToGrid w:val="0"/>
-                <w:sz w:val="22"/>
-                <w:szCs w:val="20"/>
-                <w:lang w:val="uk-UA"/>
-              </w:rPr>
-              <w:t xml:space="preserve"> Бабій А.С.</w:t>
+              <w:t>ст.викл Бабій А.С.</w:t>
             </w:r>
           </w:p>
         </w:tc>
@@ -3403,16 +3302,8 @@
               <w:rPr>
                 <w:lang w:val="uk-UA"/>
               </w:rPr>
-              <w:t xml:space="preserve">Проходження </w:t>
+              <w:t>Проходження нормконтролю</w:t>
             </w:r>
-            <w:proofErr w:type="spellStart"/>
-            <w:r>
-              <w:rPr>
-                <w:lang w:val="uk-UA"/>
-              </w:rPr>
-              <w:t>нормконтролю</w:t>
-            </w:r>
-            <w:proofErr w:type="spellEnd"/>
           </w:p>
         </w:tc>
         <w:tc>
@@ -3940,16 +3831,7 @@
           <w:szCs w:val="20"/>
           <w:lang w:val="uk-UA"/>
         </w:rPr>
-        <w:t xml:space="preserve">Керівник роботи (проекту) ___________________   </w:t>
-      </w:r>
-      <w:proofErr w:type="spellStart"/>
-      <w:r>
-        <w:rPr>
-          <w:snapToGrid w:val="0"/>
-          <w:szCs w:val="20"/>
-          <w:lang w:val="uk-UA"/>
-        </w:rPr>
-        <w:t>____</w:t>
+        <w:t>Керівник роботи (проекту) ___________________   ____</w:t>
       </w:r>
       <w:r>
         <w:rPr>
@@ -3958,17 +3840,7 @@
           <w:u w:val="single"/>
           <w:lang w:val="uk-UA"/>
         </w:rPr>
-        <w:t>ст.ви</w:t>
-      </w:r>
-      <w:proofErr w:type="spellEnd"/>
-      <w:r>
-        <w:rPr>
-          <w:snapToGrid w:val="0"/>
-          <w:szCs w:val="20"/>
-          <w:u w:val="single"/>
-          <w:lang w:val="uk-UA"/>
-        </w:rPr>
-        <w:t>кл. Бабій А.С.</w:t>
+        <w:t>ст.викл. Бабій А.С.</w:t>
       </w:r>
       <w:r>
         <w:rPr>
@@ -4059,89 +3931,41 @@
       <w:r>
         <w:rPr>
           <w:color w:val="000000"/>
-          <w:highlight w:val="yellow"/>
-          <w:lang w:val="uk-UA"/>
-        </w:rPr>
-        <w:t>:  с.,</w:t>
+          <w:lang w:val="uk-UA"/>
+        </w:rPr>
+        <w:t xml:space="preserve">: </w:t>
       </w:r>
       <w:r>
         <w:rPr>
           <w:color w:val="000000"/>
-          <w:highlight w:val="yellow"/>
-        </w:rPr>
-        <w:t xml:space="preserve"> 1</w:t>
+          <w:lang w:val="uk-UA"/>
+        </w:rPr>
+        <w:t>59</w:t>
       </w:r>
       <w:r>
         <w:rPr>
           <w:color w:val="000000"/>
-          <w:highlight w:val="yellow"/>
-        </w:rPr>
-        <w:t>8</w:t>
+          <w:lang w:val="uk-UA"/>
+        </w:rPr>
+        <w:t xml:space="preserve"> с., 18 рис., 7 табл., 2</w:t>
       </w:r>
       <w:r>
         <w:rPr>
           <w:color w:val="000000"/>
-          <w:highlight w:val="yellow"/>
-          <w:lang w:val="uk-UA"/>
-        </w:rPr>
-        <w:t xml:space="preserve"> рис., </w:t>
+          <w:lang w:val="uk-UA"/>
+        </w:rPr>
+        <w:t xml:space="preserve"> дод</w:t>
       </w:r>
       <w:r>
         <w:rPr>
           <w:color w:val="000000"/>
-          <w:highlight w:val="yellow"/>
-        </w:rPr>
-        <w:t>7</w:t>
+          <w:lang w:val="uk-UA"/>
+        </w:rPr>
+        <w:t>., 16</w:t>
       </w:r>
       <w:r>
         <w:rPr>
           <w:color w:val="000000"/>
-          <w:highlight w:val="yellow"/>
-          <w:lang w:val="uk-UA"/>
-        </w:rPr>
-        <w:t xml:space="preserve"> табл</w:t>
-      </w:r>
-      <w:r>
-        <w:rPr>
-          <w:color w:val="000000"/>
-          <w:lang w:val="uk-UA"/>
-        </w:rPr>
-        <w:t>.,</w:t>
-      </w:r>
-      <w:r>
-        <w:rPr>
-          <w:color w:val="000000"/>
-        </w:rPr>
-        <w:t xml:space="preserve"> 2</w:t>
-      </w:r>
-      <w:r>
-        <w:rPr>
-          <w:color w:val="000000"/>
-          <w:lang w:val="uk-UA"/>
-        </w:rPr>
-        <w:t xml:space="preserve"> </w:t>
-      </w:r>
-      <w:proofErr w:type="spellStart"/>
-      <w:r>
-        <w:rPr>
-          <w:color w:val="000000"/>
-          <w:lang w:val="uk-UA"/>
-        </w:rPr>
-        <w:t>дод</w:t>
-      </w:r>
-      <w:proofErr w:type="spellEnd"/>
-      <w:r>
-        <w:rPr>
-          <w:color w:val="000000"/>
-          <w:lang w:val="uk-UA"/>
-        </w:rPr>
-        <w:t>., 13</w:t>
-      </w:r>
-      <w:bookmarkStart w:id="0" w:name="_GoBack"/>
-      <w:bookmarkEnd w:id="0"/>
-      <w:r>
-        <w:rPr>
-          <w:color w:val="000000"/>
           <w:lang w:val="uk-UA"/>
         </w:rPr>
         <w:t xml:space="preserve"> джерел.</w:t>
@@ -4149,7 +3973,7 @@
     </w:p>
     <w:p>
       <w:pPr>
-        <w:pStyle w:val="a3"/>
+        <w:pStyle w:val="NormalWeb"/>
         <w:spacing w:before="0" w:beforeAutospacing="0" w:after="0" w:afterAutospacing="0" w:line="360" w:lineRule="auto"/>
         <w:ind w:firstLine="709"/>
         <w:jc w:val="both"/>
@@ -4168,7 +3992,7 @@
     </w:p>
     <w:p>
       <w:pPr>
-        <w:pStyle w:val="a3"/>
+        <w:pStyle w:val="NormalWeb"/>
         <w:spacing w:before="0" w:beforeAutospacing="0" w:after="0" w:afterAutospacing="0" w:line="360" w:lineRule="auto"/>
         <w:ind w:firstLine="709"/>
         <w:jc w:val="both"/>
@@ -4182,28 +4006,12 @@
           <w:color w:val="000000"/>
           <w:lang w:val="uk-UA"/>
         </w:rPr>
-        <w:t xml:space="preserve">Метою роботи є створення бібліотеки на мові програмування </w:t>
-      </w:r>
-      <w:proofErr w:type="spellStart"/>
-      <w:r>
-        <w:rPr>
-          <w:color w:val="000000"/>
-          <w:lang w:val="uk-UA"/>
-        </w:rPr>
-        <w:t>Python</w:t>
-      </w:r>
-      <w:proofErr w:type="spellEnd"/>
-      <w:r>
-        <w:rPr>
-          <w:color w:val="000000"/>
-          <w:lang w:val="uk-UA"/>
-        </w:rPr>
-        <w:t>.</w:t>
-      </w:r>
-    </w:p>
-    <w:p>
-      <w:pPr>
-        <w:pStyle w:val="a3"/>
+        <w:t>Метою роботи є створення бібліотеки на мові програмування Python.</w:t>
+      </w:r>
+    </w:p>
+    <w:p>
+      <w:pPr>
+        <w:pStyle w:val="NormalWeb"/>
         <w:spacing w:before="0" w:beforeAutospacing="0" w:after="0" w:afterAutospacing="0" w:line="360" w:lineRule="auto"/>
         <w:ind w:firstLine="709"/>
         <w:jc w:val="both"/>
@@ -4217,156 +4025,12 @@
           <w:color w:val="000000"/>
           <w:lang w:val="uk-UA"/>
         </w:rPr>
-        <w:t xml:space="preserve">Методи розробки використовують мову програмування </w:t>
-      </w:r>
-      <w:proofErr w:type="spellStart"/>
-      <w:r>
-        <w:rPr>
-          <w:color w:val="000000"/>
-          <w:lang w:val="uk-UA"/>
-        </w:rPr>
-        <w:t>Python</w:t>
-      </w:r>
-      <w:proofErr w:type="spellEnd"/>
-      <w:r>
-        <w:rPr>
-          <w:color w:val="000000"/>
-          <w:lang w:val="uk-UA"/>
-        </w:rPr>
-        <w:t xml:space="preserve"> та допоміжні бібліотеки для обчислень, такі як </w:t>
-      </w:r>
-      <w:proofErr w:type="spellStart"/>
-      <w:r>
-        <w:rPr>
-          <w:color w:val="000000"/>
-          <w:lang w:val="uk-UA"/>
-        </w:rPr>
-        <w:t>NumPy</w:t>
-      </w:r>
-      <w:proofErr w:type="spellEnd"/>
-      <w:r>
-        <w:rPr>
-          <w:color w:val="000000"/>
-          <w:lang w:val="uk-UA"/>
-        </w:rPr>
-        <w:t xml:space="preserve">, </w:t>
-      </w:r>
-      <w:proofErr w:type="spellStart"/>
-      <w:r>
-        <w:rPr>
-          <w:color w:val="000000"/>
-          <w:lang w:val="uk-UA"/>
-        </w:rPr>
-        <w:t>SciPy</w:t>
-      </w:r>
-      <w:proofErr w:type="spellEnd"/>
-      <w:r>
-        <w:rPr>
-          <w:color w:val="000000"/>
-          <w:lang w:val="uk-UA"/>
-        </w:rPr>
-        <w:t xml:space="preserve"> та бібліотеку для машинного навчання (</w:t>
-      </w:r>
-      <w:proofErr w:type="spellStart"/>
-      <w:r>
-        <w:rPr>
-          <w:color w:val="000000"/>
-          <w:lang w:val="uk-UA"/>
-        </w:rPr>
-        <w:t>Machine</w:t>
-      </w:r>
-      <w:proofErr w:type="spellEnd"/>
-      <w:r>
-        <w:rPr>
-          <w:color w:val="000000"/>
-          <w:lang w:val="uk-UA"/>
-        </w:rPr>
-        <w:t xml:space="preserve"> </w:t>
-      </w:r>
-      <w:proofErr w:type="spellStart"/>
-      <w:r>
-        <w:rPr>
-          <w:color w:val="000000"/>
-          <w:lang w:val="uk-UA"/>
-        </w:rPr>
-        <w:t>Learning</w:t>
-      </w:r>
-      <w:proofErr w:type="spellEnd"/>
-      <w:r>
-        <w:rPr>
-          <w:color w:val="000000"/>
-          <w:lang w:val="uk-UA"/>
-        </w:rPr>
-        <w:t>) і добування та аналізу даних (</w:t>
-      </w:r>
-      <w:proofErr w:type="spellStart"/>
-      <w:r>
-        <w:rPr>
-          <w:color w:val="000000"/>
-          <w:lang w:val="uk-UA"/>
-        </w:rPr>
-        <w:t>Data</w:t>
-      </w:r>
-      <w:proofErr w:type="spellEnd"/>
-      <w:r>
-        <w:rPr>
-          <w:color w:val="000000"/>
-          <w:lang w:val="uk-UA"/>
-        </w:rPr>
-        <w:t xml:space="preserve"> </w:t>
-      </w:r>
-      <w:proofErr w:type="spellStart"/>
-      <w:r>
-        <w:rPr>
-          <w:color w:val="000000"/>
-          <w:lang w:val="uk-UA"/>
-        </w:rPr>
-        <w:t>Mining</w:t>
-      </w:r>
-      <w:proofErr w:type="spellEnd"/>
-      <w:r>
-        <w:rPr>
-          <w:color w:val="000000"/>
-          <w:lang w:val="uk-UA"/>
-        </w:rPr>
-        <w:t xml:space="preserve">, </w:t>
-      </w:r>
-      <w:proofErr w:type="spellStart"/>
-      <w:r>
-        <w:rPr>
-          <w:color w:val="000000"/>
-          <w:lang w:val="uk-UA"/>
-        </w:rPr>
-        <w:t>Data</w:t>
-      </w:r>
-      <w:proofErr w:type="spellEnd"/>
-      <w:r>
-        <w:rPr>
-          <w:color w:val="000000"/>
-          <w:lang w:val="uk-UA"/>
-        </w:rPr>
-        <w:t xml:space="preserve"> </w:t>
-      </w:r>
-      <w:proofErr w:type="spellStart"/>
-      <w:r>
-        <w:rPr>
-          <w:color w:val="000000"/>
-          <w:lang w:val="uk-UA"/>
-        </w:rPr>
-        <w:t>Analysis</w:t>
-      </w:r>
-      <w:proofErr w:type="spellEnd"/>
-      <w:r>
-        <w:rPr>
-          <w:color w:val="000000"/>
-          <w:lang w:val="uk-UA"/>
-        </w:rPr>
-        <w:t>) Scikit-learn.</w:t>
-      </w:r>
-    </w:p>
-    <w:p>
-      <w:pPr>
-        <w:pStyle w:val="a3"/>
+        <w:t>Методи розробки використовують мову програмування Python та допоміжні бібліотеки для обчислень, такі як NumPy, SciPy та бібліотеку для машинного навчання (Machine Learning) і добування та аналізу даних (Data Mining, Data Analysis) Scikit-learn.</w:t>
+      </w:r>
+    </w:p>
+    <w:p>
+      <w:pPr>
+        <w:pStyle w:val="NormalWeb"/>
         <w:spacing w:before="0" w:beforeAutospacing="0" w:after="0" w:afterAutospacing="0" w:line="360" w:lineRule="auto"/>
         <w:ind w:firstLine="709"/>
         <w:jc w:val="both"/>
@@ -4380,44 +4044,12 @@
           <w:color w:val="000000"/>
           <w:lang w:val="uk-UA"/>
         </w:rPr>
-        <w:t>У результаті роботи були порівняні різноманітні методи розпізнавання мови: як тренування класифікатору, так і методи самої класифікації (</w:t>
-      </w:r>
-      <w:proofErr w:type="spellStart"/>
-      <w:r>
-        <w:rPr>
-          <w:color w:val="000000"/>
-          <w:lang w:val="uk-UA"/>
-        </w:rPr>
-        <w:t>Байесовська</w:t>
-      </w:r>
-      <w:proofErr w:type="spellEnd"/>
-      <w:r>
-        <w:rPr>
-          <w:color w:val="000000"/>
-          <w:lang w:val="uk-UA"/>
-        </w:rPr>
-        <w:t xml:space="preserve">, метод опорних векторів (SVM) та інші); розроблена бібліотека розпізнавання мови коротких повідомлень (наприклад, повідомлень у соціальній мережі </w:t>
-      </w:r>
-      <w:proofErr w:type="spellStart"/>
-      <w:r>
-        <w:rPr>
-          <w:color w:val="000000"/>
-          <w:lang w:val="uk-UA"/>
-        </w:rPr>
-        <w:t>Twitter</w:t>
-      </w:r>
-      <w:proofErr w:type="spellEnd"/>
-      <w:r>
-        <w:rPr>
-          <w:color w:val="000000"/>
-          <w:lang w:val="uk-UA"/>
-        </w:rPr>
-        <w:t>).</w:t>
-      </w:r>
-    </w:p>
-    <w:p>
-      <w:pPr>
-        <w:pStyle w:val="a3"/>
+        <w:t>У результаті роботи були порівняні різноманітні методи розпізнавання мови: як тренування класифікатору, так і методи самої класифікації (Байесовська, метод опорних векторів (SVM) та інші); розроблена бібліотека розпізнавання мови коротких повідомлень (наприклад, повідомлень у соціальній мережі Twitter).</w:t>
+      </w:r>
+    </w:p>
+    <w:p>
+      <w:pPr>
+        <w:pStyle w:val="NormalWeb"/>
         <w:spacing w:before="0" w:beforeAutospacing="0" w:after="0" w:afterAutospacing="0" w:line="360" w:lineRule="auto"/>
         <w:ind w:firstLine="709"/>
         <w:jc w:val="both"/>
@@ -4437,7 +4069,15 @@
         <w:rPr>
           <w:lang w:val="uk-UA"/>
         </w:rPr>
-        <w:t xml:space="preserve">БАЙЕСОВСЬКА КЛАСИФІКАЦІЯ, </w:t>
+        <w:t>БАЙЕСО</w:t>
+      </w:r>
+      <w:bookmarkStart w:id="0" w:name="_GoBack"/>
+      <w:bookmarkEnd w:id="0"/>
+      <w:r>
+        <w:rPr>
+          <w:lang w:val="uk-UA"/>
+        </w:rPr>
+        <w:t xml:space="preserve">ВСЬКА КЛАСИФІКАЦІЯ, </w:t>
       </w:r>
       <w:r>
         <w:rPr>
@@ -4449,7 +4089,7 @@
     </w:p>
     <w:p>
       <w:pPr>
-        <w:pStyle w:val="a3"/>
+        <w:pStyle w:val="NormalWeb"/>
         <w:spacing w:before="0" w:beforeAutospacing="0" w:after="0" w:afterAutospacing="0" w:line="360" w:lineRule="auto"/>
         <w:ind w:firstLine="709"/>
         <w:jc w:val="both"/>
@@ -4461,7 +4101,7 @@
     </w:p>
     <w:p>
       <w:pPr>
-        <w:pStyle w:val="a3"/>
+        <w:pStyle w:val="NormalWeb"/>
         <w:spacing w:before="0" w:beforeAutospacing="0" w:after="0" w:afterAutospacing="0" w:line="360" w:lineRule="auto"/>
         <w:ind w:firstLine="709"/>
         <w:jc w:val="both"/>
@@ -4470,346 +4110,17 @@
           <w:lang w:val="uk-UA"/>
         </w:rPr>
       </w:pPr>
-      <w:proofErr w:type="spellStart"/>
       <w:r>
         <w:rPr>
           <w:color w:val="000000"/>
           <w:lang w:val="uk-UA"/>
         </w:rPr>
-        <w:t>The</w:t>
-      </w:r>
-      <w:proofErr w:type="spellEnd"/>
-      <w:r>
-        <w:rPr>
-          <w:color w:val="000000"/>
-          <w:lang w:val="uk-UA"/>
-        </w:rPr>
-        <w:t xml:space="preserve"> </w:t>
-      </w:r>
-      <w:proofErr w:type="spellStart"/>
-      <w:r>
-        <w:rPr>
-          <w:color w:val="000000"/>
-          <w:lang w:val="uk-UA"/>
-        </w:rPr>
-        <w:t>main</w:t>
-      </w:r>
-      <w:proofErr w:type="spellEnd"/>
-      <w:r>
-        <w:rPr>
-          <w:color w:val="000000"/>
-          <w:lang w:val="uk-UA"/>
-        </w:rPr>
-        <w:t xml:space="preserve"> </w:t>
-      </w:r>
-      <w:proofErr w:type="spellStart"/>
-      <w:r>
-        <w:rPr>
-          <w:color w:val="000000"/>
-          <w:lang w:val="uk-UA"/>
-        </w:rPr>
-        <w:t>objective</w:t>
-      </w:r>
-      <w:proofErr w:type="spellEnd"/>
-      <w:r>
-        <w:rPr>
-          <w:color w:val="000000"/>
-          <w:lang w:val="uk-UA"/>
-        </w:rPr>
-        <w:t xml:space="preserve"> </w:t>
-      </w:r>
-      <w:proofErr w:type="spellStart"/>
-      <w:r>
-        <w:rPr>
-          <w:color w:val="000000"/>
-          <w:lang w:val="uk-UA"/>
-        </w:rPr>
-        <w:t>of</w:t>
-      </w:r>
-      <w:proofErr w:type="spellEnd"/>
-      <w:r>
-        <w:rPr>
-          <w:color w:val="000000"/>
-          <w:lang w:val="uk-UA"/>
-        </w:rPr>
-        <w:t xml:space="preserve"> </w:t>
-      </w:r>
-      <w:proofErr w:type="spellStart"/>
-      <w:r>
-        <w:rPr>
-          <w:color w:val="000000"/>
-          <w:lang w:val="uk-UA"/>
-        </w:rPr>
-        <w:t>the</w:t>
-      </w:r>
-      <w:proofErr w:type="spellEnd"/>
-      <w:r>
-        <w:rPr>
-          <w:color w:val="000000"/>
-          <w:lang w:val="uk-UA"/>
-        </w:rPr>
-        <w:t xml:space="preserve"> </w:t>
-      </w:r>
-      <w:proofErr w:type="spellStart"/>
-      <w:r>
-        <w:rPr>
-          <w:color w:val="000000"/>
-          <w:lang w:val="uk-UA"/>
-        </w:rPr>
-        <w:t>research</w:t>
-      </w:r>
-      <w:proofErr w:type="spellEnd"/>
-      <w:r>
-        <w:rPr>
-          <w:color w:val="000000"/>
-          <w:lang w:val="uk-UA"/>
-        </w:rPr>
-        <w:t xml:space="preserve"> </w:t>
-      </w:r>
-      <w:proofErr w:type="spellStart"/>
-      <w:r>
-        <w:rPr>
-          <w:color w:val="000000"/>
-          <w:lang w:val="uk-UA"/>
-        </w:rPr>
-        <w:t>is</w:t>
-      </w:r>
-      <w:proofErr w:type="spellEnd"/>
-      <w:r>
-        <w:rPr>
-          <w:color w:val="000000"/>
-          <w:lang w:val="uk-UA"/>
-        </w:rPr>
-        <w:t xml:space="preserve"> </w:t>
-      </w:r>
-      <w:proofErr w:type="spellStart"/>
-      <w:r>
-        <w:rPr>
-          <w:color w:val="000000"/>
-          <w:lang w:val="uk-UA"/>
-        </w:rPr>
-        <w:t>the</w:t>
-      </w:r>
-      <w:proofErr w:type="spellEnd"/>
-      <w:r>
-        <w:rPr>
-          <w:color w:val="000000"/>
-          <w:lang w:val="uk-UA"/>
-        </w:rPr>
-        <w:t xml:space="preserve"> </w:t>
-      </w:r>
-      <w:proofErr w:type="spellStart"/>
-      <w:r>
-        <w:rPr>
-          <w:color w:val="000000"/>
-          <w:lang w:val="uk-UA"/>
-        </w:rPr>
-        <w:t>language</w:t>
-      </w:r>
-      <w:proofErr w:type="spellEnd"/>
-      <w:r>
-        <w:rPr>
-          <w:color w:val="000000"/>
-          <w:lang w:val="uk-UA"/>
-        </w:rPr>
-        <w:t xml:space="preserve"> </w:t>
-      </w:r>
-      <w:proofErr w:type="spellStart"/>
-      <w:r>
-        <w:rPr>
-          <w:color w:val="000000"/>
-          <w:lang w:val="uk-UA"/>
-        </w:rPr>
-        <w:t>identification</w:t>
-      </w:r>
-      <w:proofErr w:type="spellEnd"/>
-      <w:r>
-        <w:rPr>
-          <w:color w:val="000000"/>
-          <w:lang w:val="uk-UA"/>
-        </w:rPr>
-        <w:t xml:space="preserve"> </w:t>
-      </w:r>
-      <w:proofErr w:type="spellStart"/>
-      <w:r>
-        <w:rPr>
-          <w:color w:val="000000"/>
-          <w:lang w:val="uk-UA"/>
-        </w:rPr>
-        <w:t>algorithms</w:t>
-      </w:r>
-      <w:proofErr w:type="spellEnd"/>
-      <w:r>
-        <w:rPr>
-          <w:color w:val="000000"/>
-          <w:lang w:val="uk-UA"/>
-        </w:rPr>
-        <w:t xml:space="preserve"> </w:t>
-      </w:r>
-      <w:proofErr w:type="spellStart"/>
-      <w:r>
-        <w:rPr>
-          <w:color w:val="000000"/>
-          <w:lang w:val="uk-UA"/>
-        </w:rPr>
-        <w:t>of</w:t>
-      </w:r>
-      <w:proofErr w:type="spellEnd"/>
-      <w:r>
-        <w:rPr>
-          <w:color w:val="000000"/>
-          <w:lang w:val="uk-UA"/>
-        </w:rPr>
-        <w:t xml:space="preserve"> </w:t>
-      </w:r>
-      <w:proofErr w:type="spellStart"/>
-      <w:r>
-        <w:rPr>
-          <w:color w:val="000000"/>
-          <w:lang w:val="uk-UA"/>
-        </w:rPr>
-        <w:t>the</w:t>
-      </w:r>
-      <w:proofErr w:type="spellEnd"/>
-      <w:r>
-        <w:rPr>
-          <w:color w:val="000000"/>
-          <w:lang w:val="uk-UA"/>
-        </w:rPr>
-        <w:t xml:space="preserve"> </w:t>
-      </w:r>
-      <w:proofErr w:type="spellStart"/>
-      <w:r>
-        <w:rPr>
-          <w:color w:val="000000"/>
-          <w:lang w:val="uk-UA"/>
-        </w:rPr>
-        <w:t>printed</w:t>
-      </w:r>
-      <w:proofErr w:type="spellEnd"/>
-      <w:r>
-        <w:rPr>
-          <w:color w:val="000000"/>
-          <w:lang w:val="uk-UA"/>
-        </w:rPr>
-        <w:t xml:space="preserve"> </w:t>
-      </w:r>
-      <w:proofErr w:type="spellStart"/>
-      <w:r>
-        <w:rPr>
-          <w:color w:val="000000"/>
-          <w:lang w:val="uk-UA"/>
-        </w:rPr>
-        <w:t>text</w:t>
-      </w:r>
-      <w:proofErr w:type="spellEnd"/>
-      <w:r>
-        <w:rPr>
-          <w:color w:val="000000"/>
-          <w:lang w:val="uk-UA"/>
-        </w:rPr>
-        <w:t xml:space="preserve">, </w:t>
-      </w:r>
-      <w:proofErr w:type="spellStart"/>
-      <w:r>
-        <w:rPr>
-          <w:color w:val="000000"/>
-          <w:lang w:val="uk-UA"/>
-        </w:rPr>
-        <w:t>preprocessing</w:t>
-      </w:r>
-      <w:proofErr w:type="spellEnd"/>
-      <w:r>
-        <w:rPr>
-          <w:color w:val="000000"/>
-          <w:lang w:val="uk-UA"/>
-        </w:rPr>
-        <w:t xml:space="preserve"> </w:t>
-      </w:r>
-      <w:proofErr w:type="spellStart"/>
-      <w:r>
-        <w:rPr>
-          <w:color w:val="000000"/>
-          <w:lang w:val="uk-UA"/>
-        </w:rPr>
-        <w:t>steps</w:t>
-      </w:r>
-      <w:proofErr w:type="spellEnd"/>
-      <w:r>
-        <w:rPr>
-          <w:color w:val="000000"/>
-          <w:lang w:val="uk-UA"/>
-        </w:rPr>
-        <w:t xml:space="preserve"> </w:t>
-      </w:r>
-      <w:proofErr w:type="spellStart"/>
-      <w:r>
-        <w:rPr>
-          <w:color w:val="000000"/>
-          <w:lang w:val="uk-UA"/>
-        </w:rPr>
-        <w:t>and</w:t>
-      </w:r>
-      <w:proofErr w:type="spellEnd"/>
-      <w:r>
-        <w:rPr>
-          <w:color w:val="000000"/>
-          <w:lang w:val="uk-UA"/>
-        </w:rPr>
-        <w:t xml:space="preserve"> </w:t>
-      </w:r>
-      <w:proofErr w:type="spellStart"/>
-      <w:r>
-        <w:rPr>
-          <w:color w:val="000000"/>
-          <w:lang w:val="uk-UA"/>
-        </w:rPr>
-        <w:t>classification</w:t>
-      </w:r>
-      <w:proofErr w:type="spellEnd"/>
-      <w:r>
-        <w:rPr>
-          <w:color w:val="000000"/>
-          <w:lang w:val="uk-UA"/>
-        </w:rPr>
-        <w:t xml:space="preserve"> </w:t>
-      </w:r>
-      <w:proofErr w:type="spellStart"/>
-      <w:r>
-        <w:rPr>
-          <w:color w:val="000000"/>
-          <w:lang w:val="uk-UA"/>
-        </w:rPr>
-        <w:t>in</w:t>
-      </w:r>
-      <w:proofErr w:type="spellEnd"/>
-      <w:r>
-        <w:rPr>
-          <w:color w:val="000000"/>
-          <w:lang w:val="uk-UA"/>
-        </w:rPr>
-        <w:t xml:space="preserve"> </w:t>
-      </w:r>
-      <w:proofErr w:type="spellStart"/>
-      <w:r>
-        <w:rPr>
-          <w:color w:val="000000"/>
-          <w:lang w:val="uk-UA"/>
-        </w:rPr>
-        <w:t>particular</w:t>
-      </w:r>
-      <w:proofErr w:type="spellEnd"/>
-      <w:r>
-        <w:rPr>
-          <w:color w:val="000000"/>
-          <w:lang w:val="uk-UA"/>
-        </w:rPr>
-        <w:t>.</w:t>
-      </w:r>
-    </w:p>
-    <w:p>
-      <w:pPr>
-        <w:pStyle w:val="a3"/>
+        <w:t>The main objective of the research is the language identification algorithms of the printed text, preprocessing steps and classification in particular.</w:t>
+      </w:r>
+    </w:p>
+    <w:p>
+      <w:pPr>
+        <w:pStyle w:val="NormalWeb"/>
         <w:spacing w:before="0" w:beforeAutospacing="0" w:after="0" w:afterAutospacing="0" w:line="360" w:lineRule="auto"/>
         <w:ind w:firstLine="709"/>
         <w:jc w:val="both"/>
@@ -4818,202 +4129,17 @@
           <w:lang w:val="uk-UA"/>
         </w:rPr>
       </w:pPr>
-      <w:proofErr w:type="spellStart"/>
       <w:r>
         <w:rPr>
           <w:color w:val="000000"/>
           <w:lang w:val="uk-UA"/>
         </w:rPr>
-        <w:t>The</w:t>
-      </w:r>
-      <w:proofErr w:type="spellEnd"/>
-      <w:r>
-        <w:rPr>
-          <w:color w:val="000000"/>
-          <w:lang w:val="uk-UA"/>
-        </w:rPr>
-        <w:t xml:space="preserve"> </w:t>
-      </w:r>
-      <w:proofErr w:type="spellStart"/>
-      <w:r>
-        <w:rPr>
-          <w:color w:val="000000"/>
-          <w:lang w:val="uk-UA"/>
-        </w:rPr>
-        <w:t>goal</w:t>
-      </w:r>
-      <w:proofErr w:type="spellEnd"/>
-      <w:r>
-        <w:rPr>
-          <w:color w:val="000000"/>
-          <w:lang w:val="uk-UA"/>
-        </w:rPr>
-        <w:t xml:space="preserve"> </w:t>
-      </w:r>
-      <w:proofErr w:type="spellStart"/>
-      <w:r>
-        <w:rPr>
-          <w:color w:val="000000"/>
-          <w:lang w:val="uk-UA"/>
-        </w:rPr>
-        <w:t>of</w:t>
-      </w:r>
-      <w:proofErr w:type="spellEnd"/>
-      <w:r>
-        <w:rPr>
-          <w:color w:val="000000"/>
-          <w:lang w:val="uk-UA"/>
-        </w:rPr>
-        <w:t xml:space="preserve"> </w:t>
-      </w:r>
-      <w:proofErr w:type="spellStart"/>
-      <w:r>
-        <w:rPr>
-          <w:color w:val="000000"/>
-          <w:lang w:val="uk-UA"/>
-        </w:rPr>
-        <w:t>this</w:t>
-      </w:r>
-      <w:proofErr w:type="spellEnd"/>
-      <w:r>
-        <w:rPr>
-          <w:color w:val="000000"/>
-          <w:lang w:val="uk-UA"/>
-        </w:rPr>
-        <w:t xml:space="preserve"> </w:t>
-      </w:r>
-      <w:proofErr w:type="spellStart"/>
-      <w:r>
-        <w:rPr>
-          <w:color w:val="000000"/>
-          <w:lang w:val="uk-UA"/>
-        </w:rPr>
-        <w:t>piece</w:t>
-      </w:r>
-      <w:proofErr w:type="spellEnd"/>
-      <w:r>
-        <w:rPr>
-          <w:color w:val="000000"/>
-          <w:lang w:val="uk-UA"/>
-        </w:rPr>
-        <w:t xml:space="preserve"> </w:t>
-      </w:r>
-      <w:proofErr w:type="spellStart"/>
-      <w:r>
-        <w:rPr>
-          <w:color w:val="000000"/>
-          <w:lang w:val="uk-UA"/>
-        </w:rPr>
-        <w:t>of</w:t>
-      </w:r>
-      <w:proofErr w:type="spellEnd"/>
-      <w:r>
-        <w:rPr>
-          <w:color w:val="000000"/>
-          <w:lang w:val="uk-UA"/>
-        </w:rPr>
-        <w:t xml:space="preserve"> </w:t>
-      </w:r>
-      <w:proofErr w:type="spellStart"/>
-      <w:r>
-        <w:rPr>
-          <w:color w:val="000000"/>
-          <w:lang w:val="uk-UA"/>
-        </w:rPr>
-        <w:t>work</w:t>
-      </w:r>
-      <w:proofErr w:type="spellEnd"/>
-      <w:r>
-        <w:rPr>
-          <w:color w:val="000000"/>
-          <w:lang w:val="uk-UA"/>
-        </w:rPr>
-        <w:t xml:space="preserve"> </w:t>
-      </w:r>
-      <w:proofErr w:type="spellStart"/>
-      <w:r>
-        <w:rPr>
-          <w:color w:val="000000"/>
-          <w:lang w:val="uk-UA"/>
-        </w:rPr>
-        <w:t>is</w:t>
-      </w:r>
-      <w:proofErr w:type="spellEnd"/>
-      <w:r>
-        <w:rPr>
-          <w:color w:val="000000"/>
-          <w:lang w:val="uk-UA"/>
-        </w:rPr>
-        <w:t xml:space="preserve"> </w:t>
-      </w:r>
-      <w:proofErr w:type="spellStart"/>
-      <w:r>
-        <w:rPr>
-          <w:color w:val="000000"/>
-          <w:lang w:val="uk-UA"/>
-        </w:rPr>
-        <w:t>to</w:t>
-      </w:r>
-      <w:proofErr w:type="spellEnd"/>
-      <w:r>
-        <w:rPr>
-          <w:color w:val="000000"/>
-          <w:lang w:val="uk-UA"/>
-        </w:rPr>
-        <w:t xml:space="preserve"> </w:t>
-      </w:r>
-      <w:proofErr w:type="spellStart"/>
-      <w:r>
-        <w:rPr>
-          <w:color w:val="000000"/>
-          <w:lang w:val="uk-UA"/>
-        </w:rPr>
-        <w:t>create</w:t>
-      </w:r>
-      <w:proofErr w:type="spellEnd"/>
-      <w:r>
-        <w:rPr>
-          <w:color w:val="000000"/>
-          <w:lang w:val="uk-UA"/>
-        </w:rPr>
-        <w:t xml:space="preserve"> a </w:t>
-      </w:r>
-      <w:proofErr w:type="spellStart"/>
-      <w:r>
-        <w:rPr>
-          <w:color w:val="000000"/>
-          <w:lang w:val="uk-UA"/>
-        </w:rPr>
-        <w:t>Python</w:t>
-      </w:r>
-      <w:proofErr w:type="spellEnd"/>
-      <w:r>
-        <w:rPr>
-          <w:color w:val="000000"/>
-          <w:lang w:val="uk-UA"/>
-        </w:rPr>
-        <w:t xml:space="preserve"> </w:t>
-      </w:r>
-      <w:proofErr w:type="spellStart"/>
-      <w:r>
-        <w:rPr>
-          <w:color w:val="000000"/>
-          <w:lang w:val="uk-UA"/>
-        </w:rPr>
-        <w:t>library</w:t>
-      </w:r>
-      <w:proofErr w:type="spellEnd"/>
-      <w:r>
-        <w:rPr>
-          <w:color w:val="000000"/>
-          <w:lang w:val="uk-UA"/>
-        </w:rPr>
-        <w:t>.</w:t>
-      </w:r>
-    </w:p>
-    <w:p>
-      <w:pPr>
-        <w:pStyle w:val="a3"/>
+        <w:t>The goal of this piece of work is to create a Python library.</w:t>
+      </w:r>
+    </w:p>
+    <w:p>
+      <w:pPr>
+        <w:pStyle w:val="NormalWeb"/>
         <w:spacing w:before="0" w:beforeAutospacing="0" w:after="0" w:afterAutospacing="0" w:line="360" w:lineRule="auto"/>
         <w:ind w:firstLine="709"/>
         <w:jc w:val="both"/>
@@ -5022,410 +4148,17 @@
           <w:lang w:val="uk-UA"/>
         </w:rPr>
       </w:pPr>
-      <w:proofErr w:type="spellStart"/>
       <w:r>
         <w:rPr>
           <w:color w:val="000000"/>
           <w:lang w:val="uk-UA"/>
         </w:rPr>
-        <w:t>The</w:t>
-      </w:r>
-      <w:proofErr w:type="spellEnd"/>
-      <w:r>
-        <w:rPr>
-          <w:color w:val="000000"/>
-          <w:lang w:val="uk-UA"/>
-        </w:rPr>
-        <w:t xml:space="preserve"> </w:t>
-      </w:r>
-      <w:proofErr w:type="spellStart"/>
-      <w:r>
-        <w:rPr>
-          <w:color w:val="000000"/>
-          <w:lang w:val="uk-UA"/>
-        </w:rPr>
-        <w:t>developed</w:t>
-      </w:r>
-      <w:proofErr w:type="spellEnd"/>
-      <w:r>
-        <w:rPr>
-          <w:color w:val="000000"/>
-          <w:lang w:val="uk-UA"/>
-        </w:rPr>
-        <w:t xml:space="preserve"> </w:t>
-      </w:r>
-      <w:proofErr w:type="spellStart"/>
-      <w:r>
-        <w:rPr>
-          <w:color w:val="000000"/>
-          <w:lang w:val="uk-UA"/>
-        </w:rPr>
-        <w:t>methods</w:t>
-      </w:r>
-      <w:proofErr w:type="spellEnd"/>
-      <w:r>
-        <w:rPr>
-          <w:color w:val="000000"/>
-          <w:lang w:val="uk-UA"/>
-        </w:rPr>
-        <w:t xml:space="preserve"> </w:t>
-      </w:r>
-      <w:proofErr w:type="spellStart"/>
-      <w:r>
-        <w:rPr>
-          <w:color w:val="000000"/>
-          <w:lang w:val="uk-UA"/>
-        </w:rPr>
-        <w:t>are</w:t>
-      </w:r>
-      <w:proofErr w:type="spellEnd"/>
-      <w:r>
-        <w:rPr>
-          <w:color w:val="000000"/>
-          <w:lang w:val="uk-UA"/>
-        </w:rPr>
-        <w:t xml:space="preserve"> </w:t>
-      </w:r>
-      <w:proofErr w:type="spellStart"/>
-      <w:r>
-        <w:rPr>
-          <w:color w:val="000000"/>
-          <w:lang w:val="uk-UA"/>
-        </w:rPr>
-        <w:t>based</w:t>
-      </w:r>
-      <w:proofErr w:type="spellEnd"/>
-      <w:r>
-        <w:rPr>
-          <w:color w:val="000000"/>
-          <w:lang w:val="uk-UA"/>
-        </w:rPr>
-        <w:t xml:space="preserve"> </w:t>
-      </w:r>
-      <w:proofErr w:type="spellStart"/>
-      <w:r>
-        <w:rPr>
-          <w:color w:val="000000"/>
-          <w:lang w:val="uk-UA"/>
-        </w:rPr>
-        <w:t>on</w:t>
-      </w:r>
-      <w:proofErr w:type="spellEnd"/>
-      <w:r>
-        <w:rPr>
-          <w:color w:val="000000"/>
-          <w:lang w:val="uk-UA"/>
-        </w:rPr>
-        <w:t xml:space="preserve"> </w:t>
-      </w:r>
-      <w:proofErr w:type="spellStart"/>
-      <w:r>
-        <w:rPr>
-          <w:color w:val="000000"/>
-          <w:lang w:val="uk-UA"/>
-        </w:rPr>
-        <w:t>Python</w:t>
-      </w:r>
-      <w:proofErr w:type="spellEnd"/>
-      <w:r>
-        <w:rPr>
-          <w:color w:val="000000"/>
-          <w:lang w:val="uk-UA"/>
-        </w:rPr>
-        <w:t xml:space="preserve"> </w:t>
-      </w:r>
-      <w:proofErr w:type="spellStart"/>
-      <w:r>
-        <w:rPr>
-          <w:color w:val="000000"/>
-          <w:lang w:val="uk-UA"/>
-        </w:rPr>
-        <w:t>programming</w:t>
-      </w:r>
-      <w:proofErr w:type="spellEnd"/>
-      <w:r>
-        <w:rPr>
-          <w:color w:val="000000"/>
-          <w:lang w:val="uk-UA"/>
-        </w:rPr>
-        <w:t xml:space="preserve"> </w:t>
-      </w:r>
-      <w:proofErr w:type="spellStart"/>
-      <w:r>
-        <w:rPr>
-          <w:color w:val="000000"/>
-          <w:lang w:val="uk-UA"/>
-        </w:rPr>
-        <w:t>language</w:t>
-      </w:r>
-      <w:proofErr w:type="spellEnd"/>
-      <w:r>
-        <w:rPr>
-          <w:color w:val="000000"/>
-          <w:lang w:val="uk-UA"/>
-        </w:rPr>
-        <w:t xml:space="preserve"> </w:t>
-      </w:r>
-      <w:proofErr w:type="spellStart"/>
-      <w:r>
-        <w:rPr>
-          <w:color w:val="000000"/>
-          <w:lang w:val="uk-UA"/>
-        </w:rPr>
-        <w:t>and</w:t>
-      </w:r>
-      <w:proofErr w:type="spellEnd"/>
-      <w:r>
-        <w:rPr>
-          <w:color w:val="000000"/>
-          <w:lang w:val="uk-UA"/>
-        </w:rPr>
-        <w:t xml:space="preserve"> </w:t>
-      </w:r>
-      <w:proofErr w:type="spellStart"/>
-      <w:r>
-        <w:rPr>
-          <w:color w:val="000000"/>
-          <w:lang w:val="uk-UA"/>
-        </w:rPr>
-        <w:t>additional</w:t>
-      </w:r>
-      <w:proofErr w:type="spellEnd"/>
-      <w:r>
-        <w:rPr>
-          <w:color w:val="000000"/>
-          <w:lang w:val="uk-UA"/>
-        </w:rPr>
-        <w:t xml:space="preserve"> </w:t>
-      </w:r>
-      <w:proofErr w:type="spellStart"/>
-      <w:r>
-        <w:rPr>
-          <w:color w:val="000000"/>
-          <w:lang w:val="uk-UA"/>
-        </w:rPr>
-        <w:t>computing</w:t>
-      </w:r>
-      <w:proofErr w:type="spellEnd"/>
-      <w:r>
-        <w:rPr>
-          <w:color w:val="000000"/>
-          <w:lang w:val="uk-UA"/>
-        </w:rPr>
-        <w:t xml:space="preserve"> </w:t>
-      </w:r>
-      <w:proofErr w:type="spellStart"/>
-      <w:r>
-        <w:rPr>
-          <w:color w:val="000000"/>
-          <w:lang w:val="uk-UA"/>
-        </w:rPr>
-        <w:t>libraries</w:t>
-      </w:r>
-      <w:proofErr w:type="spellEnd"/>
-      <w:r>
-        <w:rPr>
-          <w:color w:val="000000"/>
-          <w:lang w:val="uk-UA"/>
-        </w:rPr>
-        <w:t xml:space="preserve">, </w:t>
-      </w:r>
-      <w:proofErr w:type="spellStart"/>
-      <w:r>
-        <w:rPr>
-          <w:color w:val="000000"/>
-          <w:lang w:val="uk-UA"/>
-        </w:rPr>
-        <w:t>e.g</w:t>
-      </w:r>
-      <w:proofErr w:type="spellEnd"/>
-      <w:r>
-        <w:rPr>
-          <w:color w:val="000000"/>
-          <w:lang w:val="uk-UA"/>
-        </w:rPr>
-        <w:t xml:space="preserve">. </w:t>
-      </w:r>
-      <w:proofErr w:type="spellStart"/>
-      <w:r>
-        <w:rPr>
-          <w:color w:val="000000"/>
-          <w:lang w:val="uk-UA"/>
-        </w:rPr>
-        <w:t>NumPy</w:t>
-      </w:r>
-      <w:proofErr w:type="spellEnd"/>
-      <w:r>
-        <w:rPr>
-          <w:color w:val="000000"/>
-          <w:lang w:val="uk-UA"/>
-        </w:rPr>
-        <w:t xml:space="preserve">, </w:t>
-      </w:r>
-      <w:proofErr w:type="spellStart"/>
-      <w:r>
-        <w:rPr>
-          <w:color w:val="000000"/>
-          <w:lang w:val="uk-UA"/>
-        </w:rPr>
-        <w:t>SciPy</w:t>
-      </w:r>
-      <w:proofErr w:type="spellEnd"/>
-      <w:r>
-        <w:rPr>
-          <w:color w:val="000000"/>
-          <w:lang w:val="uk-UA"/>
-        </w:rPr>
-        <w:t xml:space="preserve">, </w:t>
-      </w:r>
-      <w:proofErr w:type="spellStart"/>
-      <w:r>
-        <w:rPr>
-          <w:color w:val="000000"/>
-          <w:lang w:val="uk-UA"/>
-        </w:rPr>
-        <w:t>and</w:t>
-      </w:r>
-      <w:proofErr w:type="spellEnd"/>
-      <w:r>
-        <w:rPr>
-          <w:color w:val="000000"/>
-          <w:lang w:val="uk-UA"/>
-        </w:rPr>
-        <w:t xml:space="preserve"> a </w:t>
-      </w:r>
-      <w:proofErr w:type="spellStart"/>
-      <w:r>
-        <w:rPr>
-          <w:color w:val="000000"/>
-          <w:lang w:val="uk-UA"/>
-        </w:rPr>
-        <w:t>machine</w:t>
-      </w:r>
-      <w:proofErr w:type="spellEnd"/>
-      <w:r>
-        <w:rPr>
-          <w:color w:val="000000"/>
-          <w:lang w:val="uk-UA"/>
-        </w:rPr>
-        <w:t xml:space="preserve"> </w:t>
-      </w:r>
-      <w:proofErr w:type="spellStart"/>
-      <w:r>
-        <w:rPr>
-          <w:color w:val="000000"/>
-          <w:lang w:val="uk-UA"/>
-        </w:rPr>
-        <w:t>learning</w:t>
-      </w:r>
-      <w:proofErr w:type="spellEnd"/>
-      <w:r>
-        <w:rPr>
-          <w:color w:val="000000"/>
-          <w:lang w:val="uk-UA"/>
-        </w:rPr>
-        <w:t xml:space="preserve">, </w:t>
-      </w:r>
-      <w:proofErr w:type="spellStart"/>
-      <w:r>
-        <w:rPr>
-          <w:color w:val="000000"/>
-          <w:lang w:val="uk-UA"/>
-        </w:rPr>
-        <w:t>data</w:t>
-      </w:r>
-      <w:proofErr w:type="spellEnd"/>
-      <w:r>
-        <w:rPr>
-          <w:color w:val="000000"/>
-          <w:lang w:val="uk-UA"/>
-        </w:rPr>
-        <w:t xml:space="preserve"> </w:t>
-      </w:r>
-      <w:proofErr w:type="spellStart"/>
-      <w:r>
-        <w:rPr>
-          <w:color w:val="000000"/>
-          <w:lang w:val="uk-UA"/>
-        </w:rPr>
-        <w:t>analysis</w:t>
-      </w:r>
-      <w:proofErr w:type="spellEnd"/>
-      <w:r>
-        <w:rPr>
-          <w:color w:val="000000"/>
-          <w:lang w:val="uk-UA"/>
-        </w:rPr>
-        <w:t xml:space="preserve"> </w:t>
-      </w:r>
-      <w:proofErr w:type="spellStart"/>
-      <w:r>
-        <w:rPr>
-          <w:color w:val="000000"/>
-          <w:lang w:val="uk-UA"/>
-        </w:rPr>
-        <w:t>and</w:t>
-      </w:r>
-      <w:proofErr w:type="spellEnd"/>
-      <w:r>
-        <w:rPr>
-          <w:color w:val="000000"/>
-          <w:lang w:val="uk-UA"/>
-        </w:rPr>
-        <w:t xml:space="preserve"> </w:t>
-      </w:r>
-      <w:proofErr w:type="spellStart"/>
-      <w:r>
-        <w:rPr>
-          <w:color w:val="000000"/>
-          <w:lang w:val="uk-UA"/>
-        </w:rPr>
-        <w:t>data</w:t>
-      </w:r>
-      <w:proofErr w:type="spellEnd"/>
-      <w:r>
-        <w:rPr>
-          <w:color w:val="000000"/>
-          <w:lang w:val="uk-UA"/>
-        </w:rPr>
-        <w:t xml:space="preserve"> </w:t>
-      </w:r>
-      <w:proofErr w:type="spellStart"/>
-      <w:r>
-        <w:rPr>
-          <w:color w:val="000000"/>
-          <w:lang w:val="uk-UA"/>
-        </w:rPr>
-        <w:t>mining</w:t>
-      </w:r>
-      <w:proofErr w:type="spellEnd"/>
-      <w:r>
-        <w:rPr>
-          <w:color w:val="000000"/>
-          <w:lang w:val="uk-UA"/>
-        </w:rPr>
-        <w:t xml:space="preserve"> </w:t>
-      </w:r>
-      <w:proofErr w:type="spellStart"/>
-      <w:r>
-        <w:rPr>
-          <w:color w:val="000000"/>
-          <w:lang w:val="uk-UA"/>
-        </w:rPr>
-        <w:t>library</w:t>
-      </w:r>
-      <w:proofErr w:type="spellEnd"/>
-      <w:r>
-        <w:rPr>
-          <w:color w:val="000000"/>
-          <w:lang w:val="uk-UA"/>
-        </w:rPr>
-        <w:t xml:space="preserve"> Scikit-learn.</w:t>
-      </w:r>
-    </w:p>
-    <w:p>
-      <w:pPr>
-        <w:pStyle w:val="a3"/>
+        <w:t>The developed methods are based on Python programming language and additional computing libraries, e.g. NumPy, SciPy, and a machine learning, data analysis and data mining library Scikit-learn.</w:t>
+      </w:r>
+    </w:p>
+    <w:p>
+      <w:pPr>
+        <w:pStyle w:val="NormalWeb"/>
         <w:spacing w:before="0" w:beforeAutospacing="0" w:after="0" w:afterAutospacing="0" w:line="360" w:lineRule="auto"/>
         <w:ind w:firstLine="709"/>
         <w:jc w:val="both"/>
@@ -5434,586 +4167,17 @@
           <w:lang w:val="uk-UA"/>
         </w:rPr>
       </w:pPr>
-      <w:proofErr w:type="spellStart"/>
       <w:r>
         <w:rPr>
           <w:color w:val="000000"/>
           <w:lang w:val="uk-UA"/>
         </w:rPr>
-        <w:t>As</w:t>
-      </w:r>
-      <w:proofErr w:type="spellEnd"/>
-      <w:r>
-        <w:rPr>
-          <w:color w:val="000000"/>
-          <w:lang w:val="uk-UA"/>
-        </w:rPr>
-        <w:t xml:space="preserve"> a </w:t>
-      </w:r>
-      <w:proofErr w:type="spellStart"/>
-      <w:r>
-        <w:rPr>
-          <w:color w:val="000000"/>
-          <w:lang w:val="uk-UA"/>
-        </w:rPr>
-        <w:t>result</w:t>
-      </w:r>
-      <w:proofErr w:type="spellEnd"/>
-      <w:r>
-        <w:rPr>
-          <w:color w:val="000000"/>
-          <w:lang w:val="uk-UA"/>
-        </w:rPr>
-        <w:t xml:space="preserve">, a </w:t>
-      </w:r>
-      <w:proofErr w:type="spellStart"/>
-      <w:r>
-        <w:rPr>
-          <w:color w:val="000000"/>
-          <w:lang w:val="uk-UA"/>
-        </w:rPr>
-        <w:t>number</w:t>
-      </w:r>
-      <w:proofErr w:type="spellEnd"/>
-      <w:r>
-        <w:rPr>
-          <w:color w:val="000000"/>
-          <w:lang w:val="uk-UA"/>
-        </w:rPr>
-        <w:t xml:space="preserve"> </w:t>
-      </w:r>
-      <w:proofErr w:type="spellStart"/>
-      <w:r>
-        <w:rPr>
-          <w:color w:val="000000"/>
-          <w:lang w:val="uk-UA"/>
-        </w:rPr>
-        <w:t>of</w:t>
-      </w:r>
-      <w:proofErr w:type="spellEnd"/>
-      <w:r>
-        <w:rPr>
-          <w:color w:val="000000"/>
-          <w:lang w:val="uk-UA"/>
-        </w:rPr>
-        <w:t xml:space="preserve"> </w:t>
-      </w:r>
-      <w:proofErr w:type="spellStart"/>
-      <w:r>
-        <w:rPr>
-          <w:color w:val="000000"/>
-          <w:lang w:val="uk-UA"/>
-        </w:rPr>
-        <w:t>methods</w:t>
-      </w:r>
-      <w:proofErr w:type="spellEnd"/>
-      <w:r>
-        <w:rPr>
-          <w:color w:val="000000"/>
-          <w:lang w:val="uk-UA"/>
-        </w:rPr>
-        <w:t xml:space="preserve"> </w:t>
-      </w:r>
-      <w:proofErr w:type="spellStart"/>
-      <w:r>
-        <w:rPr>
-          <w:color w:val="000000"/>
-          <w:lang w:val="uk-UA"/>
-        </w:rPr>
-        <w:t>for</w:t>
-      </w:r>
-      <w:proofErr w:type="spellEnd"/>
-      <w:r>
-        <w:rPr>
-          <w:color w:val="000000"/>
-          <w:lang w:val="uk-UA"/>
-        </w:rPr>
-        <w:t xml:space="preserve"> </w:t>
-      </w:r>
-      <w:proofErr w:type="spellStart"/>
-      <w:r>
-        <w:rPr>
-          <w:color w:val="000000"/>
-          <w:lang w:val="uk-UA"/>
-        </w:rPr>
-        <w:t>language</w:t>
-      </w:r>
-      <w:proofErr w:type="spellEnd"/>
-      <w:r>
-        <w:rPr>
-          <w:color w:val="000000"/>
-          <w:lang w:val="uk-UA"/>
-        </w:rPr>
-        <w:t xml:space="preserve"> </w:t>
-      </w:r>
-      <w:proofErr w:type="spellStart"/>
-      <w:r>
-        <w:rPr>
-          <w:color w:val="000000"/>
-          <w:lang w:val="uk-UA"/>
-        </w:rPr>
-        <w:t>identification</w:t>
-      </w:r>
-      <w:proofErr w:type="spellEnd"/>
-      <w:r>
-        <w:rPr>
-          <w:color w:val="000000"/>
-          <w:lang w:val="uk-UA"/>
-        </w:rPr>
-        <w:t xml:space="preserve"> </w:t>
-      </w:r>
-      <w:proofErr w:type="spellStart"/>
-      <w:r>
-        <w:rPr>
-          <w:color w:val="000000"/>
-          <w:lang w:val="uk-UA"/>
-        </w:rPr>
-        <w:t>were</w:t>
-      </w:r>
-      <w:proofErr w:type="spellEnd"/>
-      <w:r>
-        <w:rPr>
-          <w:color w:val="000000"/>
-          <w:lang w:val="uk-UA"/>
-        </w:rPr>
-        <w:t xml:space="preserve"> </w:t>
-      </w:r>
-      <w:proofErr w:type="spellStart"/>
-      <w:r>
-        <w:rPr>
-          <w:color w:val="000000"/>
-          <w:lang w:val="uk-UA"/>
-        </w:rPr>
-        <w:t>studied</w:t>
-      </w:r>
-      <w:proofErr w:type="spellEnd"/>
-      <w:r>
-        <w:rPr>
-          <w:color w:val="000000"/>
-          <w:lang w:val="uk-UA"/>
-        </w:rPr>
-        <w:t xml:space="preserve"> </w:t>
-      </w:r>
-      <w:proofErr w:type="spellStart"/>
-      <w:r>
-        <w:rPr>
-          <w:color w:val="000000"/>
-          <w:lang w:val="uk-UA"/>
-        </w:rPr>
-        <w:t>and</w:t>
-      </w:r>
-      <w:proofErr w:type="spellEnd"/>
-      <w:r>
-        <w:rPr>
-          <w:color w:val="000000"/>
-          <w:lang w:val="uk-UA"/>
-        </w:rPr>
-        <w:t xml:space="preserve"> </w:t>
-      </w:r>
-      <w:proofErr w:type="spellStart"/>
-      <w:r>
-        <w:rPr>
-          <w:color w:val="000000"/>
-          <w:lang w:val="uk-UA"/>
-        </w:rPr>
-        <w:t>compared</w:t>
-      </w:r>
-      <w:proofErr w:type="spellEnd"/>
-      <w:r>
-        <w:rPr>
-          <w:color w:val="000000"/>
-          <w:lang w:val="uk-UA"/>
-        </w:rPr>
-        <w:t xml:space="preserve">: </w:t>
-      </w:r>
-      <w:proofErr w:type="spellStart"/>
-      <w:r>
-        <w:rPr>
-          <w:color w:val="000000"/>
-          <w:lang w:val="uk-UA"/>
-        </w:rPr>
-        <w:t>both</w:t>
-      </w:r>
-      <w:proofErr w:type="spellEnd"/>
-      <w:r>
-        <w:rPr>
-          <w:color w:val="000000"/>
-          <w:lang w:val="uk-UA"/>
-        </w:rPr>
-        <w:t xml:space="preserve"> </w:t>
-      </w:r>
-      <w:proofErr w:type="spellStart"/>
-      <w:r>
-        <w:rPr>
-          <w:color w:val="000000"/>
-          <w:lang w:val="uk-UA"/>
-        </w:rPr>
-        <w:t>training</w:t>
-      </w:r>
-      <w:proofErr w:type="spellEnd"/>
-      <w:r>
-        <w:rPr>
-          <w:color w:val="000000"/>
-          <w:lang w:val="uk-UA"/>
-        </w:rPr>
-        <w:t xml:space="preserve"> </w:t>
-      </w:r>
-      <w:proofErr w:type="spellStart"/>
-      <w:r>
-        <w:rPr>
-          <w:color w:val="000000"/>
-          <w:lang w:val="uk-UA"/>
-        </w:rPr>
-        <w:t>the</w:t>
-      </w:r>
-      <w:proofErr w:type="spellEnd"/>
-      <w:r>
-        <w:rPr>
-          <w:color w:val="000000"/>
-          <w:lang w:val="uk-UA"/>
-        </w:rPr>
-        <w:t xml:space="preserve"> </w:t>
-      </w:r>
-      <w:proofErr w:type="spellStart"/>
-      <w:r>
-        <w:rPr>
-          <w:color w:val="000000"/>
-          <w:lang w:val="uk-UA"/>
-        </w:rPr>
-        <w:t>classifier</w:t>
-      </w:r>
-      <w:proofErr w:type="spellEnd"/>
-      <w:r>
-        <w:rPr>
-          <w:color w:val="000000"/>
-          <w:lang w:val="uk-UA"/>
-        </w:rPr>
-        <w:t xml:space="preserve"> </w:t>
-      </w:r>
-      <w:proofErr w:type="spellStart"/>
-      <w:r>
-        <w:rPr>
-          <w:color w:val="000000"/>
-          <w:lang w:val="uk-UA"/>
-        </w:rPr>
-        <w:t>and</w:t>
-      </w:r>
-      <w:proofErr w:type="spellEnd"/>
-      <w:r>
-        <w:rPr>
-          <w:color w:val="000000"/>
-          <w:lang w:val="uk-UA"/>
-        </w:rPr>
-        <w:t xml:space="preserve"> </w:t>
-      </w:r>
-      <w:proofErr w:type="spellStart"/>
-      <w:r>
-        <w:rPr>
-          <w:color w:val="000000"/>
-          <w:lang w:val="uk-UA"/>
-        </w:rPr>
-        <w:t>the</w:t>
-      </w:r>
-      <w:proofErr w:type="spellEnd"/>
-      <w:r>
-        <w:rPr>
-          <w:color w:val="000000"/>
-          <w:lang w:val="uk-UA"/>
-        </w:rPr>
-        <w:t xml:space="preserve"> </w:t>
-      </w:r>
-      <w:proofErr w:type="spellStart"/>
-      <w:r>
-        <w:rPr>
-          <w:color w:val="000000"/>
-          <w:lang w:val="uk-UA"/>
-        </w:rPr>
-        <w:t>classification</w:t>
-      </w:r>
-      <w:proofErr w:type="spellEnd"/>
-      <w:r>
-        <w:rPr>
-          <w:color w:val="000000"/>
-          <w:lang w:val="uk-UA"/>
-        </w:rPr>
-        <w:t xml:space="preserve"> </w:t>
-      </w:r>
-      <w:proofErr w:type="spellStart"/>
-      <w:r>
-        <w:rPr>
-          <w:color w:val="000000"/>
-          <w:lang w:val="uk-UA"/>
-        </w:rPr>
-        <w:t>methods</w:t>
-      </w:r>
-      <w:proofErr w:type="spellEnd"/>
-      <w:r>
-        <w:rPr>
-          <w:color w:val="000000"/>
-          <w:lang w:val="uk-UA"/>
-        </w:rPr>
-        <w:t xml:space="preserve"> (</w:t>
-      </w:r>
-      <w:proofErr w:type="spellStart"/>
-      <w:r>
-        <w:rPr>
-          <w:color w:val="000000"/>
-          <w:lang w:val="uk-UA"/>
-        </w:rPr>
-        <w:t>Bayesian</w:t>
-      </w:r>
-      <w:proofErr w:type="spellEnd"/>
-      <w:r>
-        <w:rPr>
-          <w:color w:val="000000"/>
-          <w:lang w:val="uk-UA"/>
-        </w:rPr>
-        <w:t xml:space="preserve">, </w:t>
-      </w:r>
-      <w:proofErr w:type="spellStart"/>
-      <w:r>
-        <w:rPr>
-          <w:color w:val="000000"/>
-          <w:lang w:val="uk-UA"/>
-        </w:rPr>
-        <w:t>Support</w:t>
-      </w:r>
-      <w:proofErr w:type="spellEnd"/>
-      <w:r>
-        <w:rPr>
-          <w:color w:val="000000"/>
-          <w:lang w:val="uk-UA"/>
-        </w:rPr>
-        <w:t xml:space="preserve"> </w:t>
-      </w:r>
-      <w:proofErr w:type="spellStart"/>
-      <w:r>
-        <w:rPr>
-          <w:color w:val="000000"/>
-          <w:lang w:val="uk-UA"/>
-        </w:rPr>
-        <w:t>Vector</w:t>
-      </w:r>
-      <w:proofErr w:type="spellEnd"/>
-      <w:r>
-        <w:rPr>
-          <w:color w:val="000000"/>
-          <w:lang w:val="uk-UA"/>
-        </w:rPr>
-        <w:t xml:space="preserve"> </w:t>
-      </w:r>
-      <w:proofErr w:type="spellStart"/>
-      <w:r>
-        <w:rPr>
-          <w:color w:val="000000"/>
-          <w:lang w:val="uk-UA"/>
-        </w:rPr>
-        <w:t>Machine</w:t>
-      </w:r>
-      <w:proofErr w:type="spellEnd"/>
-      <w:r>
-        <w:rPr>
-          <w:color w:val="000000"/>
-          <w:lang w:val="uk-UA"/>
-        </w:rPr>
-        <w:t xml:space="preserve"> </w:t>
-      </w:r>
-      <w:proofErr w:type="spellStart"/>
-      <w:r>
-        <w:rPr>
-          <w:color w:val="000000"/>
-          <w:lang w:val="uk-UA"/>
-        </w:rPr>
-        <w:t>etc</w:t>
-      </w:r>
-      <w:proofErr w:type="spellEnd"/>
-      <w:r>
-        <w:rPr>
-          <w:color w:val="000000"/>
-          <w:lang w:val="uk-UA"/>
-        </w:rPr>
-        <w:t xml:space="preserve">.); a </w:t>
-      </w:r>
-      <w:proofErr w:type="spellStart"/>
-      <w:r>
-        <w:rPr>
-          <w:color w:val="000000"/>
-          <w:lang w:val="uk-UA"/>
-        </w:rPr>
-        <w:t>language</w:t>
-      </w:r>
-      <w:proofErr w:type="spellEnd"/>
-      <w:r>
-        <w:rPr>
-          <w:color w:val="000000"/>
-          <w:lang w:val="uk-UA"/>
-        </w:rPr>
-        <w:t xml:space="preserve"> </w:t>
-      </w:r>
-      <w:proofErr w:type="spellStart"/>
-      <w:r>
-        <w:rPr>
-          <w:color w:val="000000"/>
-          <w:lang w:val="uk-UA"/>
-        </w:rPr>
-        <w:t>identification</w:t>
-      </w:r>
-      <w:proofErr w:type="spellEnd"/>
-      <w:r>
-        <w:rPr>
-          <w:color w:val="000000"/>
-          <w:lang w:val="uk-UA"/>
-        </w:rPr>
-        <w:t xml:space="preserve"> </w:t>
-      </w:r>
-      <w:proofErr w:type="spellStart"/>
-      <w:r>
-        <w:rPr>
-          <w:color w:val="000000"/>
-          <w:lang w:val="uk-UA"/>
-        </w:rPr>
-        <w:t>library</w:t>
-      </w:r>
-      <w:proofErr w:type="spellEnd"/>
-      <w:r>
-        <w:rPr>
-          <w:color w:val="000000"/>
-          <w:lang w:val="uk-UA"/>
-        </w:rPr>
-        <w:t xml:space="preserve"> </w:t>
-      </w:r>
-      <w:proofErr w:type="spellStart"/>
-      <w:r>
-        <w:rPr>
-          <w:color w:val="000000"/>
-          <w:lang w:val="uk-UA"/>
-        </w:rPr>
-        <w:t>for</w:t>
-      </w:r>
-      <w:proofErr w:type="spellEnd"/>
-      <w:r>
-        <w:rPr>
-          <w:color w:val="000000"/>
-          <w:lang w:val="uk-UA"/>
-        </w:rPr>
-        <w:t xml:space="preserve"> </w:t>
-      </w:r>
-      <w:proofErr w:type="spellStart"/>
-      <w:r>
-        <w:rPr>
-          <w:color w:val="000000"/>
-          <w:lang w:val="uk-UA"/>
-        </w:rPr>
-        <w:t>short</w:t>
-      </w:r>
-      <w:proofErr w:type="spellEnd"/>
-      <w:r>
-        <w:rPr>
-          <w:color w:val="000000"/>
-          <w:lang w:val="uk-UA"/>
-        </w:rPr>
-        <w:t xml:space="preserve"> </w:t>
-      </w:r>
-      <w:proofErr w:type="spellStart"/>
-      <w:r>
-        <w:rPr>
-          <w:color w:val="000000"/>
-          <w:lang w:val="uk-UA"/>
-        </w:rPr>
-        <w:t>messages</w:t>
-      </w:r>
-      <w:proofErr w:type="spellEnd"/>
-      <w:r>
-        <w:rPr>
-          <w:color w:val="000000"/>
-          <w:lang w:val="uk-UA"/>
-        </w:rPr>
-        <w:t xml:space="preserve"> (</w:t>
-      </w:r>
-      <w:proofErr w:type="spellStart"/>
-      <w:r>
-        <w:rPr>
-          <w:color w:val="000000"/>
-          <w:lang w:val="uk-UA"/>
-        </w:rPr>
-        <w:t>tweets</w:t>
-      </w:r>
-      <w:proofErr w:type="spellEnd"/>
-      <w:r>
-        <w:rPr>
-          <w:color w:val="000000"/>
-          <w:lang w:val="uk-UA"/>
-        </w:rPr>
-        <w:t xml:space="preserve"> </w:t>
-      </w:r>
-      <w:proofErr w:type="spellStart"/>
-      <w:r>
-        <w:rPr>
-          <w:color w:val="000000"/>
-          <w:lang w:val="uk-UA"/>
-        </w:rPr>
-        <w:t>in</w:t>
-      </w:r>
-      <w:proofErr w:type="spellEnd"/>
-      <w:r>
-        <w:rPr>
-          <w:color w:val="000000"/>
-          <w:lang w:val="uk-UA"/>
-        </w:rPr>
-        <w:t xml:space="preserve"> </w:t>
-      </w:r>
-      <w:proofErr w:type="spellStart"/>
-      <w:r>
-        <w:rPr>
-          <w:color w:val="000000"/>
-          <w:lang w:val="uk-UA"/>
-        </w:rPr>
-        <w:t>Twitter</w:t>
-      </w:r>
-      <w:proofErr w:type="spellEnd"/>
-      <w:r>
-        <w:rPr>
-          <w:color w:val="000000"/>
-          <w:lang w:val="uk-UA"/>
-        </w:rPr>
-        <w:t xml:space="preserve">) </w:t>
-      </w:r>
-      <w:proofErr w:type="spellStart"/>
-      <w:r>
-        <w:rPr>
-          <w:color w:val="000000"/>
-          <w:lang w:val="uk-UA"/>
-        </w:rPr>
-        <w:t>was</w:t>
-      </w:r>
-      <w:proofErr w:type="spellEnd"/>
-      <w:r>
-        <w:rPr>
-          <w:color w:val="000000"/>
-          <w:lang w:val="uk-UA"/>
-        </w:rPr>
-        <w:t xml:space="preserve"> </w:t>
-      </w:r>
-      <w:proofErr w:type="spellStart"/>
-      <w:r>
-        <w:rPr>
-          <w:color w:val="000000"/>
-          <w:lang w:val="uk-UA"/>
-        </w:rPr>
-        <w:t>created</w:t>
-      </w:r>
-      <w:proofErr w:type="spellEnd"/>
-      <w:r>
-        <w:rPr>
-          <w:color w:val="000000"/>
-          <w:lang w:val="uk-UA"/>
-        </w:rPr>
-        <w:t>.</w:t>
-      </w:r>
-    </w:p>
-    <w:p>
-      <w:pPr>
-        <w:pStyle w:val="a3"/>
+        <w:t>As a result, a number of methods for language identification were studied and compared: both training the classifier and the classification methods (Bayesian, Support Vector Machine etc.); a language identification library for short messages (tweets in Twitter) was created.</w:t>
+      </w:r>
+    </w:p>
+    <w:p>
+      <w:pPr>
+        <w:pStyle w:val="NormalWeb"/>
         <w:spacing w:before="0" w:beforeAutospacing="0" w:after="0" w:afterAutospacing="0" w:line="360" w:lineRule="auto"/>
         <w:ind w:firstLine="709"/>
         <w:jc w:val="both"/>
@@ -6050,7 +4214,7 @@
 </file>
 
 <file path=word/styles.xml><?xml version="1.0" encoding="utf-8"?>
-<w:styles xmlns:mc="http://schemas.openxmlformats.org/markup-compatibility/2006" xmlns:r="http://schemas.openxmlformats.org/officeDocument/2006/relationships" xmlns:w="http://schemas.openxmlformats.org/wordprocessingml/2006/main" xmlns:w14="http://schemas.microsoft.com/office/word/2010/wordml" mc:Ignorable="w14">
+<w:styles xmlns:mc="http://schemas.openxmlformats.org/markup-compatibility/2006" xmlns:r="http://schemas.openxmlformats.org/officeDocument/2006/relationships" xmlns:w="http://schemas.openxmlformats.org/wordprocessingml/2006/main" xmlns:w14="http://schemas.microsoft.com/office/word/2010/wordml" xmlns:w15="http://schemas.microsoft.com/office/word/2012/wordml" xmlns:w16se="http://schemas.microsoft.com/office/word/2015/wordml/symex" mc:Ignorable="w14 w15 w16se">
   <w:docDefaults>
     <w:rPrDefault>
       <w:rPr>
@@ -6066,146 +4230,380 @@
       </w:pPr>
     </w:pPrDefault>
   </w:docDefaults>
-  <w:latentStyles w:defLockedState="0" w:defUIPriority="99" w:defSemiHidden="1" w:defUnhideWhenUsed="1" w:defQFormat="0" w:count="267">
-    <w:lsdException w:name="Normal" w:semiHidden="0" w:uiPriority="0" w:unhideWhenUsed="0" w:qFormat="1"/>
-    <w:lsdException w:name="heading 1" w:semiHidden="0" w:uiPriority="9" w:unhideWhenUsed="0" w:qFormat="1"/>
-    <w:lsdException w:name="heading 2" w:uiPriority="9" w:qFormat="1"/>
-    <w:lsdException w:name="heading 3" w:uiPriority="9" w:qFormat="1"/>
-    <w:lsdException w:name="heading 4" w:uiPriority="9" w:qFormat="1"/>
-    <w:lsdException w:name="heading 5" w:uiPriority="9" w:qFormat="1"/>
-    <w:lsdException w:name="heading 6" w:uiPriority="9" w:qFormat="1"/>
-    <w:lsdException w:name="heading 7" w:uiPriority="9" w:qFormat="1"/>
-    <w:lsdException w:name="heading 8" w:uiPriority="9" w:qFormat="1"/>
-    <w:lsdException w:name="heading 9" w:uiPriority="9" w:qFormat="1"/>
-    <w:lsdException w:name="toc 1" w:uiPriority="39"/>
-    <w:lsdException w:name="toc 2" w:uiPriority="39"/>
-    <w:lsdException w:name="toc 3" w:uiPriority="39"/>
-    <w:lsdException w:name="toc 4" w:uiPriority="39"/>
-    <w:lsdException w:name="toc 5" w:uiPriority="39"/>
-    <w:lsdException w:name="toc 6" w:uiPriority="39"/>
-    <w:lsdException w:name="toc 7" w:uiPriority="39"/>
-    <w:lsdException w:name="toc 8" w:uiPriority="39"/>
-    <w:lsdException w:name="toc 9" w:uiPriority="39"/>
-    <w:lsdException w:name="caption" w:uiPriority="35" w:qFormat="1"/>
-    <w:lsdException w:name="Title" w:semiHidden="0" w:uiPriority="10" w:unhideWhenUsed="0" w:qFormat="1"/>
-    <w:lsdException w:name="Default Paragraph Font" w:uiPriority="1"/>
-    <w:lsdException w:name="Subtitle" w:semiHidden="0" w:uiPriority="11" w:unhideWhenUsed="0" w:qFormat="1"/>
-    <w:lsdException w:name="Strong" w:semiHidden="0" w:uiPriority="22" w:unhideWhenUsed="0" w:qFormat="1"/>
-    <w:lsdException w:name="Emphasis" w:semiHidden="0" w:uiPriority="20" w:unhideWhenUsed="0" w:qFormat="1"/>
-    <w:lsdException w:name="Table Grid" w:semiHidden="0" w:uiPriority="59" w:unhideWhenUsed="0"/>
-    <w:lsdException w:name="Placeholder Text" w:unhideWhenUsed="0"/>
-    <w:lsdException w:name="No Spacing" w:semiHidden="0" w:uiPriority="1" w:unhideWhenUsed="0" w:qFormat="1"/>
-    <w:lsdException w:name="Light Shading" w:semiHidden="0" w:uiPriority="60" w:unhideWhenUsed="0"/>
-    <w:lsdException w:name="Light List" w:semiHidden="0" w:uiPriority="61" w:unhideWhenUsed="0"/>
-    <w:lsdException w:name="Light Grid" w:semiHidden="0" w:uiPriority="62" w:unhideWhenUsed="0"/>
-    <w:lsdException w:name="Medium Shading 1" w:semiHidden="0" w:uiPriority="63" w:unhideWhenUsed="0"/>
-    <w:lsdException w:name="Medium Shading 2" w:semiHidden="0" w:uiPriority="64" w:unhideWhenUsed="0"/>
-    <w:lsdException w:name="Medium List 1" w:semiHidden="0" w:uiPriority="65" w:unhideWhenUsed="0"/>
-    <w:lsdException w:name="Medium List 2" w:semiHidden="0" w:uiPriority="66" w:unhideWhenUsed="0"/>
-    <w:lsdException w:name="Medium Grid 1" w:semiHidden="0" w:uiPriority="67" w:unhideWhenUsed="0"/>
-    <w:lsdException w:name="Medium Grid 2" w:semiHidden="0" w:uiPriority="68" w:unhideWhenUsed="0"/>
-    <w:lsdException w:name="Medium Grid 3" w:semiHidden="0" w:uiPriority="69" w:unhideWhenUsed="0"/>
-    <w:lsdException w:name="Dark List" w:semiHidden="0" w:uiPriority="70" w:unhideWhenUsed="0"/>
-    <w:lsdException w:name="Colorful Shading" w:semiHidden="0" w:uiPriority="71" w:unhideWhenUsed="0"/>
-    <w:lsdException w:name="Colorful List" w:semiHidden="0" w:uiPriority="72" w:unhideWhenUsed="0"/>
-    <w:lsdException w:name="Colorful Grid" w:semiHidden="0" w:uiPriority="73" w:unhideWhenUsed="0"/>
-    <w:lsdException w:name="Light Shading Accent 1" w:semiHidden="0" w:uiPriority="60" w:unhideWhenUsed="0"/>
-    <w:lsdException w:name="Light List Accent 1" w:semiHidden="0" w:uiPriority="61" w:unhideWhenUsed="0"/>
-    <w:lsdException w:name="Light Grid Accent 1" w:semiHidden="0" w:uiPriority="62" w:unhideWhenUsed="0"/>
-    <w:lsdException w:name="Medium Shading 1 Accent 1" w:semiHidden="0" w:uiPriority="63" w:unhideWhenUsed="0"/>
-    <w:lsdException w:name="Medium Shading 2 Accent 1" w:semiHidden="0" w:uiPriority="64" w:unhideWhenUsed="0"/>
-    <w:lsdException w:name="Medium List 1 Accent 1" w:semiHidden="0" w:uiPriority="65" w:unhideWhenUsed="0"/>
-    <w:lsdException w:name="Revision" w:unhideWhenUsed="0"/>
-    <w:lsdException w:name="List Paragraph" w:semiHidden="0" w:uiPriority="34" w:unhideWhenUsed="0" w:qFormat="1"/>
-    <w:lsdException w:name="Quote" w:semiHidden="0" w:uiPriority="29" w:unhideWhenUsed="0" w:qFormat="1"/>
-    <w:lsdException w:name="Intense Quote" w:semiHidden="0" w:uiPriority="30" w:unhideWhenUsed="0" w:qFormat="1"/>
-    <w:lsdException w:name="Medium List 2 Accent 1" w:semiHidden="0" w:uiPriority="66" w:unhideWhenUsed="0"/>
-    <w:lsdException w:name="Medium Grid 1 Accent 1" w:semiHidden="0" w:uiPriority="67" w:unhideWhenUsed="0"/>
-    <w:lsdException w:name="Medium Grid 2 Accent 1" w:semiHidden="0" w:uiPriority="68" w:unhideWhenUsed="0"/>
-    <w:lsdException w:name="Medium Grid 3 Accent 1" w:semiHidden="0" w:uiPriority="69" w:unhideWhenUsed="0"/>
-    <w:lsdException w:name="Dark List Accent 1" w:semiHidden="0" w:uiPriority="70" w:unhideWhenUsed="0"/>
-    <w:lsdException w:name="Colorful Shading Accent 1" w:semiHidden="0" w:uiPriority="71" w:unhideWhenUsed="0"/>
-    <w:lsdException w:name="Colorful List Accent 1" w:semiHidden="0" w:uiPriority="72" w:unhideWhenUsed="0"/>
-    <w:lsdException w:name="Colorful Grid Accent 1" w:semiHidden="0" w:uiPriority="73" w:unhideWhenUsed="0"/>
-    <w:lsdException w:name="Light Shading Accent 2" w:semiHidden="0" w:uiPriority="60" w:unhideWhenUsed="0"/>
-    <w:lsdException w:name="Light List Accent 2" w:semiHidden="0" w:uiPriority="61" w:unhideWhenUsed="0"/>
-    <w:lsdException w:name="Light Grid Accent 2" w:semiHidden="0" w:uiPriority="62" w:unhideWhenUsed="0"/>
-    <w:lsdException w:name="Medium Shading 1 Accent 2" w:semiHidden="0" w:uiPriority="63" w:unhideWhenUsed="0"/>
-    <w:lsdException w:name="Medium Shading 2 Accent 2" w:semiHidden="0" w:uiPriority="64" w:unhideWhenUsed="0"/>
-    <w:lsdException w:name="Medium List 1 Accent 2" w:semiHidden="0" w:uiPriority="65" w:unhideWhenUsed="0"/>
-    <w:lsdException w:name="Medium List 2 Accent 2" w:semiHidden="0" w:uiPriority="66" w:unhideWhenUsed="0"/>
-    <w:lsdException w:name="Medium Grid 1 Accent 2" w:semiHidden="0" w:uiPriority="67" w:unhideWhenUsed="0"/>
-    <w:lsdException w:name="Medium Grid 2 Accent 2" w:semiHidden="0" w:uiPriority="68" w:unhideWhenUsed="0"/>
-    <w:lsdException w:name="Medium Grid 3 Accent 2" w:semiHidden="0" w:uiPriority="69" w:unhideWhenUsed="0"/>
-    <w:lsdException w:name="Dark List Accent 2" w:semiHidden="0" w:uiPriority="70" w:unhideWhenUsed="0"/>
-    <w:lsdException w:name="Colorful Shading Accent 2" w:semiHidden="0" w:uiPriority="71" w:unhideWhenUsed="0"/>
-    <w:lsdException w:name="Colorful List Accent 2" w:semiHidden="0" w:uiPriority="72" w:unhideWhenUsed="0"/>
-    <w:lsdException w:name="Colorful Grid Accent 2" w:semiHidden="0" w:uiPriority="73" w:unhideWhenUsed="0"/>
-    <w:lsdException w:name="Light Shading Accent 3" w:semiHidden="0" w:uiPriority="60" w:unhideWhenUsed="0"/>
-    <w:lsdException w:name="Light List Accent 3" w:semiHidden="0" w:uiPriority="61" w:unhideWhenUsed="0"/>
-    <w:lsdException w:name="Light Grid Accent 3" w:semiHidden="0" w:uiPriority="62" w:unhideWhenUsed="0"/>
-    <w:lsdException w:name="Medium Shading 1 Accent 3" w:semiHidden="0" w:uiPriority="63" w:unhideWhenUsed="0"/>
-    <w:lsdException w:name="Medium Shading 2 Accent 3" w:semiHidden="0" w:uiPriority="64" w:unhideWhenUsed="0"/>
-    <w:lsdException w:name="Medium List 1 Accent 3" w:semiHidden="0" w:uiPriority="65" w:unhideWhenUsed="0"/>
-    <w:lsdException w:name="Medium List 2 Accent 3" w:semiHidden="0" w:uiPriority="66" w:unhideWhenUsed="0"/>
-    <w:lsdException w:name="Medium Grid 1 Accent 3" w:semiHidden="0" w:uiPriority="67" w:unhideWhenUsed="0"/>
-    <w:lsdException w:name="Medium Grid 2 Accent 3" w:semiHidden="0" w:uiPriority="68" w:unhideWhenUsed="0"/>
-    <w:lsdException w:name="Medium Grid 3 Accent 3" w:semiHidden="0" w:uiPriority="69" w:unhideWhenUsed="0"/>
-    <w:lsdException w:name="Dark List Accent 3" w:semiHidden="0" w:uiPriority="70" w:unhideWhenUsed="0"/>
-    <w:lsdException w:name="Colorful Shading Accent 3" w:semiHidden="0" w:uiPriority="71" w:unhideWhenUsed="0"/>
-    <w:lsdException w:name="Colorful List Accent 3" w:semiHidden="0" w:uiPriority="72" w:unhideWhenUsed="0"/>
-    <w:lsdException w:name="Colorful Grid Accent 3" w:semiHidden="0" w:uiPriority="73" w:unhideWhenUsed="0"/>
-    <w:lsdException w:name="Light Shading Accent 4" w:semiHidden="0" w:uiPriority="60" w:unhideWhenUsed="0"/>
-    <w:lsdException w:name="Light List Accent 4" w:semiHidden="0" w:uiPriority="61" w:unhideWhenUsed="0"/>
-    <w:lsdException w:name="Light Grid Accent 4" w:semiHidden="0" w:uiPriority="62" w:unhideWhenUsed="0"/>
-    <w:lsdException w:name="Medium Shading 1 Accent 4" w:semiHidden="0" w:uiPriority="63" w:unhideWhenUsed="0"/>
-    <w:lsdException w:name="Medium Shading 2 Accent 4" w:semiHidden="0" w:uiPriority="64" w:unhideWhenUsed="0"/>
-    <w:lsdException w:name="Medium List 1 Accent 4" w:semiHidden="0" w:uiPriority="65" w:unhideWhenUsed="0"/>
-    <w:lsdException w:name="Medium List 2 Accent 4" w:semiHidden="0" w:uiPriority="66" w:unhideWhenUsed="0"/>
-    <w:lsdException w:name="Medium Grid 1 Accent 4" w:semiHidden="0" w:uiPriority="67" w:unhideWhenUsed="0"/>
-    <w:lsdException w:name="Medium Grid 2 Accent 4" w:semiHidden="0" w:uiPriority="68" w:unhideWhenUsed="0"/>
-    <w:lsdException w:name="Medium Grid 3 Accent 4" w:semiHidden="0" w:uiPriority="69" w:unhideWhenUsed="0"/>
-    <w:lsdException w:name="Dark List Accent 4" w:semiHidden="0" w:uiPriority="70" w:unhideWhenUsed="0"/>
-    <w:lsdException w:name="Colorful Shading Accent 4" w:semiHidden="0" w:uiPriority="71" w:unhideWhenUsed="0"/>
-    <w:lsdException w:name="Colorful List Accent 4" w:semiHidden="0" w:uiPriority="72" w:unhideWhenUsed="0"/>
-    <w:lsdException w:name="Colorful Grid Accent 4" w:semiHidden="0" w:uiPriority="73" w:unhideWhenUsed="0"/>
-    <w:lsdException w:name="Light Shading Accent 5" w:semiHidden="0" w:uiPriority="60" w:unhideWhenUsed="0"/>
-    <w:lsdException w:name="Light List Accent 5" w:semiHidden="0" w:uiPriority="61" w:unhideWhenUsed="0"/>
-    <w:lsdException w:name="Light Grid Accent 5" w:semiHidden="0" w:uiPriority="62" w:unhideWhenUsed="0"/>
-    <w:lsdException w:name="Medium Shading 1 Accent 5" w:semiHidden="0" w:uiPriority="63" w:unhideWhenUsed="0"/>
-    <w:lsdException w:name="Medium Shading 2 Accent 5" w:semiHidden="0" w:uiPriority="64" w:unhideWhenUsed="0"/>
-    <w:lsdException w:name="Medium List 1 Accent 5" w:semiHidden="0" w:uiPriority="65" w:unhideWhenUsed="0"/>
-    <w:lsdException w:name="Medium List 2 Accent 5" w:semiHidden="0" w:uiPriority="66" w:unhideWhenUsed="0"/>
-    <w:lsdException w:name="Medium Grid 1 Accent 5" w:semiHidden="0" w:uiPriority="67" w:unhideWhenUsed="0"/>
-    <w:lsdException w:name="Medium Grid 2 Accent 5" w:semiHidden="0" w:uiPriority="68" w:unhideWhenUsed="0"/>
-    <w:lsdException w:name="Medium Grid 3 Accent 5" w:semiHidden="0" w:uiPriority="69" w:unhideWhenUsed="0"/>
-    <w:lsdException w:name="Dark List Accent 5" w:semiHidden="0" w:uiPriority="70" w:unhideWhenUsed="0"/>
-    <w:lsdException w:name="Colorful Shading Accent 5" w:semiHidden="0" w:uiPriority="71" w:unhideWhenUsed="0"/>
-    <w:lsdException w:name="Colorful List Accent 5" w:semiHidden="0" w:uiPriority="72" w:unhideWhenUsed="0"/>
-    <w:lsdException w:name="Colorful Grid Accent 5" w:semiHidden="0" w:uiPriority="73" w:unhideWhenUsed="0"/>
-    <w:lsdException w:name="Light Shading Accent 6" w:semiHidden="0" w:uiPriority="60" w:unhideWhenUsed="0"/>
-    <w:lsdException w:name="Light List Accent 6" w:semiHidden="0" w:uiPriority="61" w:unhideWhenUsed="0"/>
-    <w:lsdException w:name="Light Grid Accent 6" w:semiHidden="0" w:uiPriority="62" w:unhideWhenUsed="0"/>
-    <w:lsdException w:name="Medium Shading 1 Accent 6" w:semiHidden="0" w:uiPriority="63" w:unhideWhenUsed="0"/>
-    <w:lsdException w:name="Medium Shading 2 Accent 6" w:semiHidden="0" w:uiPriority="64" w:unhideWhenUsed="0"/>
-    <w:lsdException w:name="Medium List 1 Accent 6" w:semiHidden="0" w:uiPriority="65" w:unhideWhenUsed="0"/>
-    <w:lsdException w:name="Medium List 2 Accent 6" w:semiHidden="0" w:uiPriority="66" w:unhideWhenUsed="0"/>
-    <w:lsdException w:name="Medium Grid 1 Accent 6" w:semiHidden="0" w:uiPriority="67" w:unhideWhenUsed="0"/>
-    <w:lsdException w:name="Medium Grid 2 Accent 6" w:semiHidden="0" w:uiPriority="68" w:unhideWhenUsed="0"/>
-    <w:lsdException w:name="Medium Grid 3 Accent 6" w:semiHidden="0" w:uiPriority="69" w:unhideWhenUsed="0"/>
-    <w:lsdException w:name="Dark List Accent 6" w:semiHidden="0" w:uiPriority="70" w:unhideWhenUsed="0"/>
-    <w:lsdException w:name="Colorful Shading Accent 6" w:semiHidden="0" w:uiPriority="71" w:unhideWhenUsed="0"/>
-    <w:lsdException w:name="Colorful List Accent 6" w:semiHidden="0" w:uiPriority="72" w:unhideWhenUsed="0"/>
-    <w:lsdException w:name="Colorful Grid Accent 6" w:semiHidden="0" w:uiPriority="73" w:unhideWhenUsed="0"/>
-    <w:lsdException w:name="Subtle Emphasis" w:semiHidden="0" w:uiPriority="19" w:unhideWhenUsed="0" w:qFormat="1"/>
-    <w:lsdException w:name="Intense Emphasis" w:semiHidden="0" w:uiPriority="21" w:unhideWhenUsed="0" w:qFormat="1"/>
-    <w:lsdException w:name="Subtle Reference" w:semiHidden="0" w:uiPriority="31" w:unhideWhenUsed="0" w:qFormat="1"/>
-    <w:lsdException w:name="Intense Reference" w:semiHidden="0" w:uiPriority="32" w:unhideWhenUsed="0" w:qFormat="1"/>
-    <w:lsdException w:name="Book Title" w:semiHidden="0" w:uiPriority="33" w:unhideWhenUsed="0" w:qFormat="1"/>
-    <w:lsdException w:name="Bibliography" w:uiPriority="37"/>
-    <w:lsdException w:name="TOC Heading" w:uiPriority="39" w:qFormat="1"/>
+  <w:latentStyles w:defLockedState="0" w:defUIPriority="99" w:defSemiHidden="0" w:defUnhideWhenUsed="0" w:defQFormat="0" w:count="371">
+    <w:lsdException w:name="Normal" w:uiPriority="0" w:qFormat="1"/>
+    <w:lsdException w:name="heading 1" w:uiPriority="9" w:qFormat="1"/>
+    <w:lsdException w:name="heading 2" w:semiHidden="1" w:uiPriority="9" w:unhideWhenUsed="1" w:qFormat="1"/>
+    <w:lsdException w:name="heading 3" w:semiHidden="1" w:uiPriority="9" w:unhideWhenUsed="1" w:qFormat="1"/>
+    <w:lsdException w:name="heading 4" w:semiHidden="1" w:uiPriority="9" w:unhideWhenUsed="1" w:qFormat="1"/>
+    <w:lsdException w:name="heading 5" w:semiHidden="1" w:uiPriority="9" w:unhideWhenUsed="1" w:qFormat="1"/>
+    <w:lsdException w:name="heading 6" w:semiHidden="1" w:uiPriority="9" w:unhideWhenUsed="1" w:qFormat="1"/>
+    <w:lsdException w:name="heading 7" w:semiHidden="1" w:uiPriority="9" w:unhideWhenUsed="1" w:qFormat="1"/>
+    <w:lsdException w:name="heading 8" w:semiHidden="1" w:uiPriority="9" w:unhideWhenUsed="1" w:qFormat="1"/>
+    <w:lsdException w:name="heading 9" w:semiHidden="1" w:uiPriority="9" w:unhideWhenUsed="1" w:qFormat="1"/>
+    <w:lsdException w:name="index 1" w:semiHidden="1" w:unhideWhenUsed="1"/>
+    <w:lsdException w:name="index 2" w:semiHidden="1" w:unhideWhenUsed="1"/>
+    <w:lsdException w:name="index 3" w:semiHidden="1" w:unhideWhenUsed="1"/>
+    <w:lsdException w:name="index 4" w:semiHidden="1" w:unhideWhenUsed="1"/>
+    <w:lsdException w:name="index 5" w:semiHidden="1" w:unhideWhenUsed="1"/>
+    <w:lsdException w:name="index 6" w:semiHidden="1" w:unhideWhenUsed="1"/>
+    <w:lsdException w:name="index 7" w:semiHidden="1" w:unhideWhenUsed="1"/>
+    <w:lsdException w:name="index 8" w:semiHidden="1" w:unhideWhenUsed="1"/>
+    <w:lsdException w:name="index 9" w:semiHidden="1" w:unhideWhenUsed="1"/>
+    <w:lsdException w:name="toc 1" w:semiHidden="1" w:uiPriority="39" w:unhideWhenUsed="1"/>
+    <w:lsdException w:name="toc 2" w:semiHidden="1" w:uiPriority="39" w:unhideWhenUsed="1"/>
+    <w:lsdException w:name="toc 3" w:semiHidden="1" w:uiPriority="39" w:unhideWhenUsed="1"/>
+    <w:lsdException w:name="toc 4" w:semiHidden="1" w:uiPriority="39" w:unhideWhenUsed="1"/>
+    <w:lsdException w:name="toc 5" w:semiHidden="1" w:uiPriority="39" w:unhideWhenUsed="1"/>
+    <w:lsdException w:name="toc 6" w:semiHidden="1" w:uiPriority="39" w:unhideWhenUsed="1"/>
+    <w:lsdException w:name="toc 7" w:semiHidden="1" w:uiPriority="39" w:unhideWhenUsed="1"/>
+    <w:lsdException w:name="toc 8" w:semiHidden="1" w:uiPriority="39" w:unhideWhenUsed="1"/>
+    <w:lsdException w:name="toc 9" w:semiHidden="1" w:uiPriority="39" w:unhideWhenUsed="1"/>
+    <w:lsdException w:name="Normal Indent" w:semiHidden="1" w:unhideWhenUsed="1"/>
+    <w:lsdException w:name="footnote text" w:semiHidden="1" w:unhideWhenUsed="1"/>
+    <w:lsdException w:name="annotation text" w:semiHidden="1" w:unhideWhenUsed="1"/>
+    <w:lsdException w:name="header" w:semiHidden="1" w:unhideWhenUsed="1"/>
+    <w:lsdException w:name="footer" w:semiHidden="1" w:unhideWhenUsed="1"/>
+    <w:lsdException w:name="index heading" w:semiHidden="1" w:unhideWhenUsed="1"/>
+    <w:lsdException w:name="caption" w:semiHidden="1" w:uiPriority="35" w:unhideWhenUsed="1" w:qFormat="1"/>
+    <w:lsdException w:name="table of figures" w:semiHidden="1" w:unhideWhenUsed="1"/>
+    <w:lsdException w:name="envelope address" w:semiHidden="1" w:unhideWhenUsed="1"/>
+    <w:lsdException w:name="envelope return" w:semiHidden="1" w:unhideWhenUsed="1"/>
+    <w:lsdException w:name="footnote reference" w:semiHidden="1" w:unhideWhenUsed="1"/>
+    <w:lsdException w:name="annotation reference" w:semiHidden="1" w:unhideWhenUsed="1"/>
+    <w:lsdException w:name="line number" w:semiHidden="1" w:unhideWhenUsed="1"/>
+    <w:lsdException w:name="page number" w:semiHidden="1" w:unhideWhenUsed="1"/>
+    <w:lsdException w:name="endnote reference" w:semiHidden="1" w:unhideWhenUsed="1"/>
+    <w:lsdException w:name="endnote text" w:semiHidden="1" w:unhideWhenUsed="1"/>
+    <w:lsdException w:name="table of authorities" w:semiHidden="1" w:unhideWhenUsed="1"/>
+    <w:lsdException w:name="macro" w:semiHidden="1" w:unhideWhenUsed="1"/>
+    <w:lsdException w:name="toa heading" w:semiHidden="1" w:unhideWhenUsed="1"/>
+    <w:lsdException w:name="List" w:semiHidden="1" w:unhideWhenUsed="1"/>
+    <w:lsdException w:name="List Bullet" w:semiHidden="1" w:unhideWhenUsed="1"/>
+    <w:lsdException w:name="List Number" w:semiHidden="1" w:unhideWhenUsed="1"/>
+    <w:lsdException w:name="List 2" w:semiHidden="1" w:unhideWhenUsed="1"/>
+    <w:lsdException w:name="List 3" w:semiHidden="1" w:unhideWhenUsed="1"/>
+    <w:lsdException w:name="List 4" w:semiHidden="1" w:unhideWhenUsed="1"/>
+    <w:lsdException w:name="List 5" w:semiHidden="1" w:unhideWhenUsed="1"/>
+    <w:lsdException w:name="List Bullet 2" w:semiHidden="1" w:unhideWhenUsed="1"/>
+    <w:lsdException w:name="List Bullet 3" w:semiHidden="1" w:unhideWhenUsed="1"/>
+    <w:lsdException w:name="List Bullet 4" w:semiHidden="1" w:unhideWhenUsed="1"/>
+    <w:lsdException w:name="List Bullet 5" w:semiHidden="1" w:unhideWhenUsed="1"/>
+    <w:lsdException w:name="List Number 2" w:semiHidden="1" w:unhideWhenUsed="1"/>
+    <w:lsdException w:name="List Number 3" w:semiHidden="1" w:unhideWhenUsed="1"/>
+    <w:lsdException w:name="List Number 4" w:semiHidden="1" w:unhideWhenUsed="1"/>
+    <w:lsdException w:name="List Number 5" w:semiHidden="1" w:unhideWhenUsed="1"/>
+    <w:lsdException w:name="Title" w:uiPriority="10" w:qFormat="1"/>
+    <w:lsdException w:name="Closing" w:semiHidden="1" w:unhideWhenUsed="1"/>
+    <w:lsdException w:name="Signature" w:semiHidden="1" w:unhideWhenUsed="1"/>
+    <w:lsdException w:name="Default Paragraph Font" w:semiHidden="1" w:uiPriority="1" w:unhideWhenUsed="1"/>
+    <w:lsdException w:name="Body Text" w:semiHidden="1" w:unhideWhenUsed="1"/>
+    <w:lsdException w:name="Body Text Indent" w:semiHidden="1" w:unhideWhenUsed="1"/>
+    <w:lsdException w:name="List Continue" w:semiHidden="1" w:unhideWhenUsed="1"/>
+    <w:lsdException w:name="List Continue 2" w:semiHidden="1" w:unhideWhenUsed="1"/>
+    <w:lsdException w:name="List Continue 3" w:semiHidden="1" w:unhideWhenUsed="1"/>
+    <w:lsdException w:name="List Continue 4" w:semiHidden="1" w:unhideWhenUsed="1"/>
+    <w:lsdException w:name="List Continue 5" w:semiHidden="1" w:unhideWhenUsed="1"/>
+    <w:lsdException w:name="Message Header" w:semiHidden="1" w:unhideWhenUsed="1"/>
+    <w:lsdException w:name="Subtitle" w:uiPriority="11" w:qFormat="1"/>
+    <w:lsdException w:name="Salutation" w:semiHidden="1" w:unhideWhenUsed="1"/>
+    <w:lsdException w:name="Date" w:semiHidden="1" w:unhideWhenUsed="1"/>
+    <w:lsdException w:name="Body Text First Indent" w:semiHidden="1" w:unhideWhenUsed="1"/>
+    <w:lsdException w:name="Body Text First Indent 2" w:semiHidden="1" w:unhideWhenUsed="1"/>
+    <w:lsdException w:name="Note Heading" w:semiHidden="1" w:unhideWhenUsed="1"/>
+    <w:lsdException w:name="Body Text 2" w:semiHidden="1" w:unhideWhenUsed="1"/>
+    <w:lsdException w:name="Body Text 3" w:semiHidden="1" w:unhideWhenUsed="1"/>
+    <w:lsdException w:name="Body Text Indent 2" w:semiHidden="1" w:unhideWhenUsed="1"/>
+    <w:lsdException w:name="Body Text Indent 3" w:semiHidden="1" w:unhideWhenUsed="1"/>
+    <w:lsdException w:name="Block Text" w:semiHidden="1" w:unhideWhenUsed="1"/>
+    <w:lsdException w:name="Hyperlink" w:semiHidden="1" w:unhideWhenUsed="1"/>
+    <w:lsdException w:name="FollowedHyperlink" w:semiHidden="1" w:unhideWhenUsed="1"/>
+    <w:lsdException w:name="Strong" w:uiPriority="22" w:qFormat="1"/>
+    <w:lsdException w:name="Emphasis" w:uiPriority="20" w:qFormat="1"/>
+    <w:lsdException w:name="Document Map" w:semiHidden="1" w:unhideWhenUsed="1"/>
+    <w:lsdException w:name="Plain Text" w:semiHidden="1" w:unhideWhenUsed="1"/>
+    <w:lsdException w:name="E-mail Signature" w:semiHidden="1" w:unhideWhenUsed="1"/>
+    <w:lsdException w:name="HTML Top of Form" w:semiHidden="1" w:unhideWhenUsed="1"/>
+    <w:lsdException w:name="HTML Bottom of Form" w:semiHidden="1" w:unhideWhenUsed="1"/>
+    <w:lsdException w:name="Normal (Web)" w:semiHidden="1" w:unhideWhenUsed="1"/>
+    <w:lsdException w:name="HTML Acronym" w:semiHidden="1" w:unhideWhenUsed="1"/>
+    <w:lsdException w:name="HTML Address" w:semiHidden="1" w:unhideWhenUsed="1"/>
+    <w:lsdException w:name="HTML Cite" w:semiHidden="1" w:unhideWhenUsed="1"/>
+    <w:lsdException w:name="HTML Code" w:semiHidden="1" w:unhideWhenUsed="1"/>
+    <w:lsdException w:name="HTML Definition" w:semiHidden="1" w:unhideWhenUsed="1"/>
+    <w:lsdException w:name="HTML Keyboard" w:semiHidden="1" w:unhideWhenUsed="1"/>
+    <w:lsdException w:name="HTML Preformatted" w:semiHidden="1" w:unhideWhenUsed="1"/>
+    <w:lsdException w:name="HTML Sample" w:semiHidden="1" w:unhideWhenUsed="1"/>
+    <w:lsdException w:name="HTML Typewriter" w:semiHidden="1" w:unhideWhenUsed="1"/>
+    <w:lsdException w:name="HTML Variable" w:semiHidden="1" w:unhideWhenUsed="1"/>
+    <w:lsdException w:name="Normal Table" w:semiHidden="1" w:unhideWhenUsed="1"/>
+    <w:lsdException w:name="annotation subject" w:semiHidden="1" w:unhideWhenUsed="1"/>
+    <w:lsdException w:name="No List" w:semiHidden="1" w:unhideWhenUsed="1"/>
+    <w:lsdException w:name="Outline List 1" w:semiHidden="1" w:unhideWhenUsed="1"/>
+    <w:lsdException w:name="Outline List 2" w:semiHidden="1" w:unhideWhenUsed="1"/>
+    <w:lsdException w:name="Outline List 3" w:semiHidden="1" w:unhideWhenUsed="1"/>
+    <w:lsdException w:name="Table Simple 1" w:semiHidden="1" w:unhideWhenUsed="1"/>
+    <w:lsdException w:name="Table Simple 2" w:semiHidden="1" w:unhideWhenUsed="1"/>
+    <w:lsdException w:name="Table Simple 3" w:semiHidden="1" w:unhideWhenUsed="1"/>
+    <w:lsdException w:name="Table Classic 1" w:semiHidden="1" w:unhideWhenUsed="1"/>
+    <w:lsdException w:name="Table Classic 2" w:semiHidden="1" w:unhideWhenUsed="1"/>
+    <w:lsdException w:name="Table Classic 3" w:semiHidden="1" w:unhideWhenUsed="1"/>
+    <w:lsdException w:name="Table Classic 4" w:semiHidden="1" w:unhideWhenUsed="1"/>
+    <w:lsdException w:name="Table Colorful 1" w:semiHidden="1" w:unhideWhenUsed="1"/>
+    <w:lsdException w:name="Table Colorful 2" w:semiHidden="1" w:unhideWhenUsed="1"/>
+    <w:lsdException w:name="Table Colorful 3" w:semiHidden="1" w:unhideWhenUsed="1"/>
+    <w:lsdException w:name="Table Columns 1" w:semiHidden="1" w:unhideWhenUsed="1"/>
+    <w:lsdException w:name="Table Columns 2" w:semiHidden="1" w:unhideWhenUsed="1"/>
+    <w:lsdException w:name="Table Columns 3" w:semiHidden="1" w:unhideWhenUsed="1"/>
+    <w:lsdException w:name="Table Columns 4" w:semiHidden="1" w:unhideWhenUsed="1"/>
+    <w:lsdException w:name="Table Columns 5" w:semiHidden="1" w:unhideWhenUsed="1"/>
+    <w:lsdException w:name="Table Grid 1" w:semiHidden="1" w:unhideWhenUsed="1"/>
+    <w:lsdException w:name="Table Grid 2" w:semiHidden="1" w:unhideWhenUsed="1"/>
+    <w:lsdException w:name="Table Grid 3" w:semiHidden="1" w:unhideWhenUsed="1"/>
+    <w:lsdException w:name="Table Grid 4" w:semiHidden="1" w:unhideWhenUsed="1"/>
+    <w:lsdException w:name="Table Grid 5" w:semiHidden="1" w:unhideWhenUsed="1"/>
+    <w:lsdException w:name="Table Grid 6" w:semiHidden="1" w:unhideWhenUsed="1"/>
+    <w:lsdException w:name="Table Grid 7" w:semiHidden="1" w:unhideWhenUsed="1"/>
+    <w:lsdException w:name="Table Grid 8" w:semiHidden="1" w:unhideWhenUsed="1"/>
+    <w:lsdException w:name="Table List 1" w:semiHidden="1" w:unhideWhenUsed="1"/>
+    <w:lsdException w:name="Table List 2" w:semiHidden="1" w:unhideWhenUsed="1"/>
+    <w:lsdException w:name="Table List 3" w:semiHidden="1" w:unhideWhenUsed="1"/>
+    <w:lsdException w:name="Table List 4" w:semiHidden="1" w:unhideWhenUsed="1"/>
+    <w:lsdException w:name="Table List 5" w:semiHidden="1" w:unhideWhenUsed="1"/>
+    <w:lsdException w:name="Table List 6" w:semiHidden="1" w:unhideWhenUsed="1"/>
+    <w:lsdException w:name="Table List 7" w:semiHidden="1" w:unhideWhenUsed="1"/>
+    <w:lsdException w:name="Table List 8" w:semiHidden="1" w:unhideWhenUsed="1"/>
+    <w:lsdException w:name="Table 3D effects 1" w:semiHidden="1" w:unhideWhenUsed="1"/>
+    <w:lsdException w:name="Table 3D effects 2" w:semiHidden="1" w:unhideWhenUsed="1"/>
+    <w:lsdException w:name="Table 3D effects 3" w:semiHidden="1" w:unhideWhenUsed="1"/>
+    <w:lsdException w:name="Table Contemporary" w:semiHidden="1" w:unhideWhenUsed="1"/>
+    <w:lsdException w:name="Table Elegant" w:semiHidden="1" w:unhideWhenUsed="1"/>
+    <w:lsdException w:name="Table Professional" w:semiHidden="1" w:unhideWhenUsed="1"/>
+    <w:lsdException w:name="Table Subtle 1" w:semiHidden="1" w:unhideWhenUsed="1"/>
+    <w:lsdException w:name="Table Subtle 2" w:semiHidden="1" w:unhideWhenUsed="1"/>
+    <w:lsdException w:name="Table Web 1" w:semiHidden="1" w:unhideWhenUsed="1"/>
+    <w:lsdException w:name="Table Web 2" w:semiHidden="1" w:unhideWhenUsed="1"/>
+    <w:lsdException w:name="Table Web 3" w:semiHidden="1" w:unhideWhenUsed="1"/>
+    <w:lsdException w:name="Balloon Text" w:semiHidden="1" w:unhideWhenUsed="1"/>
+    <w:lsdException w:name="Table Grid" w:uiPriority="59"/>
+    <w:lsdException w:name="Table Theme" w:semiHidden="1" w:unhideWhenUsed="1"/>
+    <w:lsdException w:name="Placeholder Text" w:semiHidden="1"/>
+    <w:lsdException w:name="No Spacing" w:uiPriority="1" w:qFormat="1"/>
+    <w:lsdException w:name="Light Shading" w:uiPriority="60"/>
+    <w:lsdException w:name="Light List" w:uiPriority="61"/>
+    <w:lsdException w:name="Light Grid" w:uiPriority="62"/>
+    <w:lsdException w:name="Medium Shading 1" w:uiPriority="63"/>
+    <w:lsdException w:name="Medium Shading 2" w:uiPriority="64"/>
+    <w:lsdException w:name="Medium List 1" w:uiPriority="65"/>
+    <w:lsdException w:name="Medium List 2" w:uiPriority="66"/>
+    <w:lsdException w:name="Medium Grid 1" w:uiPriority="67"/>
+    <w:lsdException w:name="Medium Grid 2" w:uiPriority="68"/>
+    <w:lsdException w:name="Medium Grid 3" w:uiPriority="69"/>
+    <w:lsdException w:name="Dark List" w:uiPriority="70"/>
+    <w:lsdException w:name="Colorful Shading" w:uiPriority="71"/>
+    <w:lsdException w:name="Colorful List" w:uiPriority="72"/>
+    <w:lsdException w:name="Colorful Grid" w:uiPriority="73"/>
+    <w:lsdException w:name="Light Shading Accent 1" w:uiPriority="60"/>
+    <w:lsdException w:name="Light List Accent 1" w:uiPriority="61"/>
+    <w:lsdException w:name="Light Grid Accent 1" w:uiPriority="62"/>
+    <w:lsdException w:name="Medium Shading 1 Accent 1" w:uiPriority="63"/>
+    <w:lsdException w:name="Medium Shading 2 Accent 1" w:uiPriority="64"/>
+    <w:lsdException w:name="Medium List 1 Accent 1" w:uiPriority="65"/>
+    <w:lsdException w:name="Revision" w:semiHidden="1"/>
+    <w:lsdException w:name="List Paragraph" w:uiPriority="34" w:qFormat="1"/>
+    <w:lsdException w:name="Quote" w:uiPriority="29" w:qFormat="1"/>
+    <w:lsdException w:name="Intense Quote" w:uiPriority="30" w:qFormat="1"/>
+    <w:lsdException w:name="Medium List 2 Accent 1" w:uiPriority="66"/>
+    <w:lsdException w:name="Medium Grid 1 Accent 1" w:uiPriority="67"/>
+    <w:lsdException w:name="Medium Grid 2 Accent 1" w:uiPriority="68"/>
+    <w:lsdException w:name="Medium Grid 3 Accent 1" w:uiPriority="69"/>
+    <w:lsdException w:name="Dark List Accent 1" w:uiPriority="70"/>
+    <w:lsdException w:name="Colorful Shading Accent 1" w:uiPriority="71"/>
+    <w:lsdException w:name="Colorful List Accent 1" w:uiPriority="72"/>
+    <w:lsdException w:name="Colorful Grid Accent 1" w:uiPriority="73"/>
+    <w:lsdException w:name="Light Shading Accent 2" w:uiPriority="60"/>
+    <w:lsdException w:name="Light List Accent 2" w:uiPriority="61"/>
+    <w:lsdException w:name="Light Grid Accent 2" w:uiPriority="62"/>
+    <w:lsdException w:name="Medium Shading 1 Accent 2" w:uiPriority="63"/>
+    <w:lsdException w:name="Medium Shading 2 Accent 2" w:uiPriority="64"/>
+    <w:lsdException w:name="Medium List 1 Accent 2" w:uiPriority="65"/>
+    <w:lsdException w:name="Medium List 2 Accent 2" w:uiPriority="66"/>
+    <w:lsdException w:name="Medium Grid 1 Accent 2" w:uiPriority="67"/>
+    <w:lsdException w:name="Medium Grid 2 Accent 2" w:uiPriority="68"/>
+    <w:lsdException w:name="Medium Grid 3 Accent 2" w:uiPriority="69"/>
+    <w:lsdException w:name="Dark List Accent 2" w:uiPriority="70"/>
+    <w:lsdException w:name="Colorful Shading Accent 2" w:uiPriority="71"/>
+    <w:lsdException w:name="Colorful List Accent 2" w:uiPriority="72"/>
+    <w:lsdException w:name="Colorful Grid Accent 2" w:uiPriority="73"/>
+    <w:lsdException w:name="Light Shading Accent 3" w:uiPriority="60"/>
+    <w:lsdException w:name="Light List Accent 3" w:uiPriority="61"/>
+    <w:lsdException w:name="Light Grid Accent 3" w:uiPriority="62"/>
+    <w:lsdException w:name="Medium Shading 1 Accent 3" w:uiPriority="63"/>
+    <w:lsdException w:name="Medium Shading 2 Accent 3" w:uiPriority="64"/>
+    <w:lsdException w:name="Medium List 1 Accent 3" w:uiPriority="65"/>
+    <w:lsdException w:name="Medium List 2 Accent 3" w:uiPriority="66"/>
+    <w:lsdException w:name="Medium Grid 1 Accent 3" w:uiPriority="67"/>
+    <w:lsdException w:name="Medium Grid 2 Accent 3" w:uiPriority="68"/>
+    <w:lsdException w:name="Medium Grid 3 Accent 3" w:uiPriority="69"/>
+    <w:lsdException w:name="Dark List Accent 3" w:uiPriority="70"/>
+    <w:lsdException w:name="Colorful Shading Accent 3" w:uiPriority="71"/>
+    <w:lsdException w:name="Colorful List Accent 3" w:uiPriority="72"/>
+    <w:lsdException w:name="Colorful Grid Accent 3" w:uiPriority="73"/>
+    <w:lsdException w:name="Light Shading Accent 4" w:uiPriority="60"/>
+    <w:lsdException w:name="Light List Accent 4" w:uiPriority="61"/>
+    <w:lsdException w:name="Light Grid Accent 4" w:uiPriority="62"/>
+    <w:lsdException w:name="Medium Shading 1 Accent 4" w:uiPriority="63"/>
+    <w:lsdException w:name="Medium Shading 2 Accent 4" w:uiPriority="64"/>
+    <w:lsdException w:name="Medium List 1 Accent 4" w:uiPriority="65"/>
+    <w:lsdException w:name="Medium List 2 Accent 4" w:uiPriority="66"/>
+    <w:lsdException w:name="Medium Grid 1 Accent 4" w:uiPriority="67"/>
+    <w:lsdException w:name="Medium Grid 2 Accent 4" w:uiPriority="68"/>
+    <w:lsdException w:name="Medium Grid 3 Accent 4" w:uiPriority="69"/>
+    <w:lsdException w:name="Dark List Accent 4" w:uiPriority="70"/>
+    <w:lsdException w:name="Colorful Shading Accent 4" w:uiPriority="71"/>
+    <w:lsdException w:name="Colorful List Accent 4" w:uiPriority="72"/>
+    <w:lsdException w:name="Colorful Grid Accent 4" w:uiPriority="73"/>
+    <w:lsdException w:name="Light Shading Accent 5" w:uiPriority="60"/>
+    <w:lsdException w:name="Light List Accent 5" w:uiPriority="61"/>
+    <w:lsdException w:name="Light Grid Accent 5" w:uiPriority="62"/>
+    <w:lsdException w:name="Medium Shading 1 Accent 5" w:uiPriority="63"/>
+    <w:lsdException w:name="Medium Shading 2 Accent 5" w:uiPriority="64"/>
+    <w:lsdException w:name="Medium List 1 Accent 5" w:uiPriority="65"/>
+    <w:lsdException w:name="Medium List 2 Accent 5" w:uiPriority="66"/>
+    <w:lsdException w:name="Medium Grid 1 Accent 5" w:uiPriority="67"/>
+    <w:lsdException w:name="Medium Grid 2 Accent 5" w:uiPriority="68"/>
+    <w:lsdException w:name="Medium Grid 3 Accent 5" w:uiPriority="69"/>
+    <w:lsdException w:name="Dark List Accent 5" w:uiPriority="70"/>
+    <w:lsdException w:name="Colorful Shading Accent 5" w:uiPriority="71"/>
+    <w:lsdException w:name="Colorful List Accent 5" w:uiPriority="72"/>
+    <w:lsdException w:name="Colorful Grid Accent 5" w:uiPriority="73"/>
+    <w:lsdException w:name="Light Shading Accent 6" w:uiPriority="60"/>
+    <w:lsdException w:name="Light List Accent 6" w:uiPriority="61"/>
+    <w:lsdException w:name="Light Grid Accent 6" w:uiPriority="62"/>
+    <w:lsdException w:name="Medium Shading 1 Accent 6" w:uiPriority="63"/>
+    <w:lsdException w:name="Medium Shading 2 Accent 6" w:uiPriority="64"/>
+    <w:lsdException w:name="Medium List 1 Accent 6" w:uiPriority="65"/>
+    <w:lsdException w:name="Medium List 2 Accent 6" w:uiPriority="66"/>
+    <w:lsdException w:name="Medium Grid 1 Accent 6" w:uiPriority="67"/>
+    <w:lsdException w:name="Medium Grid 2 Accent 6" w:uiPriority="68"/>
+    <w:lsdException w:name="Medium Grid 3 Accent 6" w:uiPriority="69"/>
+    <w:lsdException w:name="Dark List Accent 6" w:uiPriority="70"/>
+    <w:lsdException w:name="Colorful Shading Accent 6" w:uiPriority="71"/>
+    <w:lsdException w:name="Colorful List Accent 6" w:uiPriority="72"/>
+    <w:lsdException w:name="Colorful Grid Accent 6" w:uiPriority="73"/>
+    <w:lsdException w:name="Subtle Emphasis" w:uiPriority="19" w:qFormat="1"/>
+    <w:lsdException w:name="Intense Emphasis" w:uiPriority="21" w:qFormat="1"/>
+    <w:lsdException w:name="Subtle Reference" w:uiPriority="31" w:qFormat="1"/>
+    <w:lsdException w:name="Intense Reference" w:uiPriority="32" w:qFormat="1"/>
+    <w:lsdException w:name="Book Title" w:uiPriority="33" w:qFormat="1"/>
+    <w:lsdException w:name="Bibliography" w:semiHidden="1" w:uiPriority="37" w:unhideWhenUsed="1"/>
+    <w:lsdException w:name="TOC Heading" w:semiHidden="1" w:uiPriority="39" w:unhideWhenUsed="1" w:qFormat="1"/>
+    <w:lsdException w:name="Plain Table 1" w:uiPriority="41"/>
+    <w:lsdException w:name="Plain Table 2" w:uiPriority="42"/>
+    <w:lsdException w:name="Plain Table 3" w:uiPriority="43"/>
+    <w:lsdException w:name="Plain Table 4" w:uiPriority="44"/>
+    <w:lsdException w:name="Plain Table 5" w:uiPriority="45"/>
+    <w:lsdException w:name="Grid Table Light" w:uiPriority="40"/>
+    <w:lsdException w:name="Grid Table 1 Light" w:uiPriority="46"/>
+    <w:lsdException w:name="Grid Table 2" w:uiPriority="47"/>
+    <w:lsdException w:name="Grid Table 3" w:uiPriority="48"/>
+    <w:lsdException w:name="Grid Table 4" w:uiPriority="49"/>
+    <w:lsdException w:name="Grid Table 5 Dark" w:uiPriority="50"/>
+    <w:lsdException w:name="Grid Table 6 Colorful" w:uiPriority="51"/>
+    <w:lsdException w:name="Grid Table 7 Colorful" w:uiPriority="52"/>
+    <w:lsdException w:name="Grid Table 1 Light Accent 1" w:uiPriority="46"/>
+    <w:lsdException w:name="Grid Table 2 Accent 1" w:uiPriority="47"/>
+    <w:lsdException w:name="Grid Table 3 Accent 1" w:uiPriority="48"/>
+    <w:lsdException w:name="Grid Table 4 Accent 1" w:uiPriority="49"/>
+    <w:lsdException w:name="Grid Table 5 Dark Accent 1" w:uiPriority="50"/>
+    <w:lsdException w:name="Grid Table 6 Colorful Accent 1" w:uiPriority="51"/>
+    <w:lsdException w:name="Grid Table 7 Colorful Accent 1" w:uiPriority="52"/>
+    <w:lsdException w:name="Grid Table 1 Light Accent 2" w:uiPriority="46"/>
+    <w:lsdException w:name="Grid Table 2 Accent 2" w:uiPriority="47"/>
+    <w:lsdException w:name="Grid Table 3 Accent 2" w:uiPriority="48"/>
+    <w:lsdException w:name="Grid Table 4 Accent 2" w:uiPriority="49"/>
+    <w:lsdException w:name="Grid Table 5 Dark Accent 2" w:uiPriority="50"/>
+    <w:lsdException w:name="Grid Table 6 Colorful Accent 2" w:uiPriority="51"/>
+    <w:lsdException w:name="Grid Table 7 Colorful Accent 2" w:uiPriority="52"/>
+    <w:lsdException w:name="Grid Table 1 Light Accent 3" w:uiPriority="46"/>
+    <w:lsdException w:name="Grid Table 2 Accent 3" w:uiPriority="47"/>
+    <w:lsdException w:name="Grid Table 3 Accent 3" w:uiPriority="48"/>
+    <w:lsdException w:name="Grid Table 4 Accent 3" w:uiPriority="49"/>
+    <w:lsdException w:name="Grid Table 5 Dark Accent 3" w:uiPriority="50"/>
+    <w:lsdException w:name="Grid Table 6 Colorful Accent 3" w:uiPriority="51"/>
+    <w:lsdException w:name="Grid Table 7 Colorful Accent 3" w:uiPriority="52"/>
+    <w:lsdException w:name="Grid Table 1 Light Accent 4" w:uiPriority="46"/>
+    <w:lsdException w:name="Grid Table 2 Accent 4" w:uiPriority="47"/>
+    <w:lsdException w:name="Grid Table 3 Accent 4" w:uiPriority="48"/>
+    <w:lsdException w:name="Grid Table 4 Accent 4" w:uiPriority="49"/>
+    <w:lsdException w:name="Grid Table 5 Dark Accent 4" w:uiPriority="50"/>
+    <w:lsdException w:name="Grid Table 6 Colorful Accent 4" w:uiPriority="51"/>
+    <w:lsdException w:name="Grid Table 7 Colorful Accent 4" w:uiPriority="52"/>
+    <w:lsdException w:name="Grid Table 1 Light Accent 5" w:uiPriority="46"/>
+    <w:lsdException w:name="Grid Table 2 Accent 5" w:uiPriority="47"/>
+    <w:lsdException w:name="Grid Table 3 Accent 5" w:uiPriority="48"/>
+    <w:lsdException w:name="Grid Table 4 Accent 5" w:uiPriority="49"/>
+    <w:lsdException w:name="Grid Table 5 Dark Accent 5" w:uiPriority="50"/>
+    <w:lsdException w:name="Grid Table 6 Colorful Accent 5" w:uiPriority="51"/>
+    <w:lsdException w:name="Grid Table 7 Colorful Accent 5" w:uiPriority="52"/>
+    <w:lsdException w:name="Grid Table 1 Light Accent 6" w:uiPriority="46"/>
+    <w:lsdException w:name="Grid Table 2 Accent 6" w:uiPriority="47"/>
+    <w:lsdException w:name="Grid Table 3 Accent 6" w:uiPriority="48"/>
+    <w:lsdException w:name="Grid Table 4 Accent 6" w:uiPriority="49"/>
+    <w:lsdException w:name="Grid Table 5 Dark Accent 6" w:uiPriority="50"/>
+    <w:lsdException w:name="Grid Table 6 Colorful Accent 6" w:uiPriority="51"/>
+    <w:lsdException w:name="Grid Table 7 Colorful Accent 6" w:uiPriority="52"/>
+    <w:lsdException w:name="List Table 1 Light" w:uiPriority="46"/>
+    <w:lsdException w:name="List Table 2" w:uiPriority="47"/>
+    <w:lsdException w:name="List Table 3" w:uiPriority="48"/>
+    <w:lsdException w:name="List Table 4" w:uiPriority="49"/>
+    <w:lsdException w:name="List Table 5 Dark" w:uiPriority="50"/>
+    <w:lsdException w:name="List Table 6 Colorful" w:uiPriority="51"/>
+    <w:lsdException w:name="List Table 7 Colorful" w:uiPriority="52"/>
+    <w:lsdException w:name="List Table 1 Light Accent 1" w:uiPriority="46"/>
+    <w:lsdException w:name="List Table 2 Accent 1" w:uiPriority="47"/>
+    <w:lsdException w:name="List Table 3 Accent 1" w:uiPriority="48"/>
+    <w:lsdException w:name="List Table 4 Accent 1" w:uiPriority="49"/>
+    <w:lsdException w:name="List Table 5 Dark Accent 1" w:uiPriority="50"/>
+    <w:lsdException w:name="List Table 6 Colorful Accent 1" w:uiPriority="51"/>
+    <w:lsdException w:name="List Table 7 Colorful Accent 1" w:uiPriority="52"/>
+    <w:lsdException w:name="List Table 1 Light Accent 2" w:uiPriority="46"/>
+    <w:lsdException w:name="List Table 2 Accent 2" w:uiPriority="47"/>
+    <w:lsdException w:name="List Table 3 Accent 2" w:uiPriority="48"/>
+    <w:lsdException w:name="List Table 4 Accent 2" w:uiPriority="49"/>
+    <w:lsdException w:name="List Table 5 Dark Accent 2" w:uiPriority="50"/>
+    <w:lsdException w:name="List Table 6 Colorful Accent 2" w:uiPriority="51"/>
+    <w:lsdException w:name="List Table 7 Colorful Accent 2" w:uiPriority="52"/>
+    <w:lsdException w:name="List Table 1 Light Accent 3" w:uiPriority="46"/>
+    <w:lsdException w:name="List Table 2 Accent 3" w:uiPriority="47"/>
+    <w:lsdException w:name="List Table 3 Accent 3" w:uiPriority="48"/>
+    <w:lsdException w:name="List Table 4 Accent 3" w:uiPriority="49"/>
+    <w:lsdException w:name="List Table 5 Dark Accent 3" w:uiPriority="50"/>
+    <w:lsdException w:name="List Table 6 Colorful Accent 3" w:uiPriority="51"/>
+    <w:lsdException w:name="List Table 7 Colorful Accent 3" w:uiPriority="52"/>
+    <w:lsdException w:name="List Table 1 Light Accent 4" w:uiPriority="46"/>
+    <w:lsdException w:name="List Table 2 Accent 4" w:uiPriority="47"/>
+    <w:lsdException w:name="List Table 3 Accent 4" w:uiPriority="48"/>
+    <w:lsdException w:name="List Table 4 Accent 4" w:uiPriority="49"/>
+    <w:lsdException w:name="List Table 5 Dark Accent 4" w:uiPriority="50"/>
+    <w:lsdException w:name="List Table 6 Colorful Accent 4" w:uiPriority="51"/>
+    <w:lsdException w:name="List Table 7 Colorful Accent 4" w:uiPriority="52"/>
+    <w:lsdException w:name="List Table 1 Light Accent 5" w:uiPriority="46"/>
+    <w:lsdException w:name="List Table 2 Accent 5" w:uiPriority="47"/>
+    <w:lsdException w:name="List Table 3 Accent 5" w:uiPriority="48"/>
+    <w:lsdException w:name="List Table 4 Accent 5" w:uiPriority="49"/>
+    <w:lsdException w:name="List Table 5 Dark Accent 5" w:uiPriority="50"/>
+    <w:lsdException w:name="List Table 6 Colorful Accent 5" w:uiPriority="51"/>
+    <w:lsdException w:name="List Table 7 Colorful Accent 5" w:uiPriority="52"/>
+    <w:lsdException w:name="List Table 1 Light Accent 6" w:uiPriority="46"/>
+    <w:lsdException w:name="List Table 2 Accent 6" w:uiPriority="47"/>
+    <w:lsdException w:name="List Table 3 Accent 6" w:uiPriority="48"/>
+    <w:lsdException w:name="List Table 4 Accent 6" w:uiPriority="49"/>
+    <w:lsdException w:name="List Table 5 Dark Accent 6" w:uiPriority="50"/>
+    <w:lsdException w:name="List Table 6 Colorful Accent 6" w:uiPriority="51"/>
+    <w:lsdException w:name="List Table 7 Colorful Accent 6" w:uiPriority="52"/>
   </w:latentStyles>
-  <w:style w:type="paragraph" w:default="1" w:styleId="a">
+  <w:style w:type="paragraph" w:default="1" w:styleId="Normal">
     <w:name w:val="Normal"/>
     <w:qFormat/>
     <w:rsid w:val="0088059F"/>
@@ -6220,13 +4618,13 @@
       <w:lang w:eastAsia="ru-RU"/>
     </w:rPr>
   </w:style>
-  <w:style w:type="character" w:default="1" w:styleId="a0">
+  <w:style w:type="character" w:default="1" w:styleId="DefaultParagraphFont">
     <w:name w:val="Default Paragraph Font"/>
     <w:uiPriority w:val="1"/>
     <w:semiHidden/>
     <w:unhideWhenUsed/>
   </w:style>
-  <w:style w:type="table" w:default="1" w:styleId="a1">
+  <w:style w:type="table" w:default="1" w:styleId="TableNormal">
     <w:name w:val="Normal Table"/>
     <w:uiPriority w:val="99"/>
     <w:semiHidden/>
@@ -6241,227 +4639,15 @@
       </w:tblCellMar>
     </w:tblPr>
   </w:style>
-  <w:style w:type="numbering" w:default="1" w:styleId="a2">
+  <w:style w:type="numbering" w:default="1" w:styleId="NoList">
     <w:name w:val="No List"/>
     <w:uiPriority w:val="99"/>
     <w:semiHidden/>
     <w:unhideWhenUsed/>
   </w:style>
-  <w:style w:type="paragraph" w:styleId="a3">
+  <w:style w:type="paragraph" w:styleId="NormalWeb">
     <w:name w:val="Normal (Web)"/>
-    <w:basedOn w:val="a"/>
-    <w:uiPriority w:val="99"/>
-    <w:unhideWhenUsed/>
-    <w:rsid w:val="0088059F"/>
-    <w:pPr>
-      <w:spacing w:before="100" w:beforeAutospacing="1" w:after="100" w:afterAutospacing="1" w:line="240" w:lineRule="auto"/>
-      <w:jc w:val="left"/>
-    </w:pPr>
-  </w:style>
-</w:styles>
-</file>
-
-<file path=word/stylesWithEffects.xml><?xml version="1.0" encoding="utf-8"?>
-<w:styles xmlns:wpc="http://schemas.microsoft.com/office/word/2010/wordprocessingCanvas" xmlns:mc="http://schemas.openxmlformats.org/markup-compatibility/2006" xmlns:o="urn:schemas-microsoft-com:office:office" xmlns:r="http://schemas.openxmlformats.org/officeDocument/2006/relationships" xmlns:m="http://schemas.openxmlformats.org/officeDocument/2006/math" xmlns:v="urn:schemas-microsoft-com:vml" xmlns:wp14="http://schemas.microsoft.com/office/word/2010/wordprocessingDrawing" xmlns:wp="http://schemas.openxmlformats.org/drawingml/2006/wordprocessingDrawing" xmlns:w10="urn:schemas-microsoft-com:office:word" xmlns:w="http://schemas.openxmlformats.org/wordprocessingml/2006/main" xmlns:w14="http://schemas.microsoft.com/office/word/2010/wordml" xmlns:wpg="http://schemas.microsoft.com/office/word/2010/wordprocessingGroup" xmlns:wpi="http://schemas.microsoft.com/office/word/2010/wordprocessingInk" xmlns:wne="http://schemas.microsoft.com/office/word/2006/wordml" xmlns:wps="http://schemas.microsoft.com/office/word/2010/wordprocessingShape" mc:Ignorable="w14 wp14">
-  <w:docDefaults>
-    <w:rPrDefault>
-      <w:rPr>
-        <w:rFonts w:asciiTheme="minorHAnsi" w:eastAsiaTheme="minorHAnsi" w:hAnsiTheme="minorHAnsi" w:cstheme="minorBidi"/>
-        <w:sz w:val="22"/>
-        <w:szCs w:val="22"/>
-        <w:lang w:val="ru-RU" w:eastAsia="en-US" w:bidi="ar-SA"/>
-      </w:rPr>
-    </w:rPrDefault>
-    <w:pPrDefault>
-      <w:pPr>
-        <w:spacing w:after="200" w:line="276" w:lineRule="auto"/>
-      </w:pPr>
-    </w:pPrDefault>
-  </w:docDefaults>
-  <w:latentStyles w:defLockedState="0" w:defUIPriority="99" w:defSemiHidden="1" w:defUnhideWhenUsed="1" w:defQFormat="0" w:count="267">
-    <w:lsdException w:name="Normal" w:semiHidden="0" w:uiPriority="0" w:unhideWhenUsed="0" w:qFormat="1"/>
-    <w:lsdException w:name="heading 1" w:semiHidden="0" w:uiPriority="9" w:unhideWhenUsed="0" w:qFormat="1"/>
-    <w:lsdException w:name="heading 2" w:uiPriority="9" w:qFormat="1"/>
-    <w:lsdException w:name="heading 3" w:uiPriority="9" w:qFormat="1"/>
-    <w:lsdException w:name="heading 4" w:uiPriority="9" w:qFormat="1"/>
-    <w:lsdException w:name="heading 5" w:uiPriority="9" w:qFormat="1"/>
-    <w:lsdException w:name="heading 6" w:uiPriority="9" w:qFormat="1"/>
-    <w:lsdException w:name="heading 7" w:uiPriority="9" w:qFormat="1"/>
-    <w:lsdException w:name="heading 8" w:uiPriority="9" w:qFormat="1"/>
-    <w:lsdException w:name="heading 9" w:uiPriority="9" w:qFormat="1"/>
-    <w:lsdException w:name="toc 1" w:uiPriority="39"/>
-    <w:lsdException w:name="toc 2" w:uiPriority="39"/>
-    <w:lsdException w:name="toc 3" w:uiPriority="39"/>
-    <w:lsdException w:name="toc 4" w:uiPriority="39"/>
-    <w:lsdException w:name="toc 5" w:uiPriority="39"/>
-    <w:lsdException w:name="toc 6" w:uiPriority="39"/>
-    <w:lsdException w:name="toc 7" w:uiPriority="39"/>
-    <w:lsdException w:name="toc 8" w:uiPriority="39"/>
-    <w:lsdException w:name="toc 9" w:uiPriority="39"/>
-    <w:lsdException w:name="caption" w:uiPriority="35" w:qFormat="1"/>
-    <w:lsdException w:name="Title" w:semiHidden="0" w:uiPriority="10" w:unhideWhenUsed="0" w:qFormat="1"/>
-    <w:lsdException w:name="Default Paragraph Font" w:uiPriority="1"/>
-    <w:lsdException w:name="Subtitle" w:semiHidden="0" w:uiPriority="11" w:unhideWhenUsed="0" w:qFormat="1"/>
-    <w:lsdException w:name="Strong" w:semiHidden="0" w:uiPriority="22" w:unhideWhenUsed="0" w:qFormat="1"/>
-    <w:lsdException w:name="Emphasis" w:semiHidden="0" w:uiPriority="20" w:unhideWhenUsed="0" w:qFormat="1"/>
-    <w:lsdException w:name="Table Grid" w:semiHidden="0" w:uiPriority="59" w:unhideWhenUsed="0"/>
-    <w:lsdException w:name="Placeholder Text" w:unhideWhenUsed="0"/>
-    <w:lsdException w:name="No Spacing" w:semiHidden="0" w:uiPriority="1" w:unhideWhenUsed="0" w:qFormat="1"/>
-    <w:lsdException w:name="Light Shading" w:semiHidden="0" w:uiPriority="60" w:unhideWhenUsed="0"/>
-    <w:lsdException w:name="Light List" w:semiHidden="0" w:uiPriority="61" w:unhideWhenUsed="0"/>
-    <w:lsdException w:name="Light Grid" w:semiHidden="0" w:uiPriority="62" w:unhideWhenUsed="0"/>
-    <w:lsdException w:name="Medium Shading 1" w:semiHidden="0" w:uiPriority="63" w:unhideWhenUsed="0"/>
-    <w:lsdException w:name="Medium Shading 2" w:semiHidden="0" w:uiPriority="64" w:unhideWhenUsed="0"/>
-    <w:lsdException w:name="Medium List 1" w:semiHidden="0" w:uiPriority="65" w:unhideWhenUsed="0"/>
-    <w:lsdException w:name="Medium List 2" w:semiHidden="0" w:uiPriority="66" w:unhideWhenUsed="0"/>
-    <w:lsdException w:name="Medium Grid 1" w:semiHidden="0" w:uiPriority="67" w:unhideWhenUsed="0"/>
-    <w:lsdException w:name="Medium Grid 2" w:semiHidden="0" w:uiPriority="68" w:unhideWhenUsed="0"/>
-    <w:lsdException w:name="Medium Grid 3" w:semiHidden="0" w:uiPriority="69" w:unhideWhenUsed="0"/>
-    <w:lsdException w:name="Dark List" w:semiHidden="0" w:uiPriority="70" w:unhideWhenUsed="0"/>
-    <w:lsdException w:name="Colorful Shading" w:semiHidden="0" w:uiPriority="71" w:unhideWhenUsed="0"/>
-    <w:lsdException w:name="Colorful List" w:semiHidden="0" w:uiPriority="72" w:unhideWhenUsed="0"/>
-    <w:lsdException w:name="Colorful Grid" w:semiHidden="0" w:uiPriority="73" w:unhideWhenUsed="0"/>
-    <w:lsdException w:name="Light Shading Accent 1" w:semiHidden="0" w:uiPriority="60" w:unhideWhenUsed="0"/>
-    <w:lsdException w:name="Light List Accent 1" w:semiHidden="0" w:uiPriority="61" w:unhideWhenUsed="0"/>
-    <w:lsdException w:name="Light Grid Accent 1" w:semiHidden="0" w:uiPriority="62" w:unhideWhenUsed="0"/>
-    <w:lsdException w:name="Medium Shading 1 Accent 1" w:semiHidden="0" w:uiPriority="63" w:unhideWhenUsed="0"/>
-    <w:lsdException w:name="Medium Shading 2 Accent 1" w:semiHidden="0" w:uiPriority="64" w:unhideWhenUsed="0"/>
-    <w:lsdException w:name="Medium List 1 Accent 1" w:semiHidden="0" w:uiPriority="65" w:unhideWhenUsed="0"/>
-    <w:lsdException w:name="Revision" w:unhideWhenUsed="0"/>
-    <w:lsdException w:name="List Paragraph" w:semiHidden="0" w:uiPriority="34" w:unhideWhenUsed="0" w:qFormat="1"/>
-    <w:lsdException w:name="Quote" w:semiHidden="0" w:uiPriority="29" w:unhideWhenUsed="0" w:qFormat="1"/>
-    <w:lsdException w:name="Intense Quote" w:semiHidden="0" w:uiPriority="30" w:unhideWhenUsed="0" w:qFormat="1"/>
-    <w:lsdException w:name="Medium List 2 Accent 1" w:semiHidden="0" w:uiPriority="66" w:unhideWhenUsed="0"/>
-    <w:lsdException w:name="Medium Grid 1 Accent 1" w:semiHidden="0" w:uiPriority="67" w:unhideWhenUsed="0"/>
-    <w:lsdException w:name="Medium Grid 2 Accent 1" w:semiHidden="0" w:uiPriority="68" w:unhideWhenUsed="0"/>
-    <w:lsdException w:name="Medium Grid 3 Accent 1" w:semiHidden="0" w:uiPriority="69" w:unhideWhenUsed="0"/>
-    <w:lsdException w:name="Dark List Accent 1" w:semiHidden="0" w:uiPriority="70" w:unhideWhenUsed="0"/>
-    <w:lsdException w:name="Colorful Shading Accent 1" w:semiHidden="0" w:uiPriority="71" w:unhideWhenUsed="0"/>
-    <w:lsdException w:name="Colorful List Accent 1" w:semiHidden="0" w:uiPriority="72" w:unhideWhenUsed="0"/>
-    <w:lsdException w:name="Colorful Grid Accent 1" w:semiHidden="0" w:uiPriority="73" w:unhideWhenUsed="0"/>
-    <w:lsdException w:name="Light Shading Accent 2" w:semiHidden="0" w:uiPriority="60" w:unhideWhenUsed="0"/>
-    <w:lsdException w:name="Light List Accent 2" w:semiHidden="0" w:uiPriority="61" w:unhideWhenUsed="0"/>
-    <w:lsdException w:name="Light Grid Accent 2" w:semiHidden="0" w:uiPriority="62" w:unhideWhenUsed="0"/>
-    <w:lsdException w:name="Medium Shading 1 Accent 2" w:semiHidden="0" w:uiPriority="63" w:unhideWhenUsed="0"/>
-    <w:lsdException w:name="Medium Shading 2 Accent 2" w:semiHidden="0" w:uiPriority="64" w:unhideWhenUsed="0"/>
-    <w:lsdException w:name="Medium List 1 Accent 2" w:semiHidden="0" w:uiPriority="65" w:unhideWhenUsed="0"/>
-    <w:lsdException w:name="Medium List 2 Accent 2" w:semiHidden="0" w:uiPriority="66" w:unhideWhenUsed="0"/>
-    <w:lsdException w:name="Medium Grid 1 Accent 2" w:semiHidden="0" w:uiPriority="67" w:unhideWhenUsed="0"/>
-    <w:lsdException w:name="Medium Grid 2 Accent 2" w:semiHidden="0" w:uiPriority="68" w:unhideWhenUsed="0"/>
-    <w:lsdException w:name="Medium Grid 3 Accent 2" w:semiHidden="0" w:uiPriority="69" w:unhideWhenUsed="0"/>
-    <w:lsdException w:name="Dark List Accent 2" w:semiHidden="0" w:uiPriority="70" w:unhideWhenUsed="0"/>
-    <w:lsdException w:name="Colorful Shading Accent 2" w:semiHidden="0" w:uiPriority="71" w:unhideWhenUsed="0"/>
-    <w:lsdException w:name="Colorful List Accent 2" w:semiHidden="0" w:uiPriority="72" w:unhideWhenUsed="0"/>
-    <w:lsdException w:name="Colorful Grid Accent 2" w:semiHidden="0" w:uiPriority="73" w:unhideWhenUsed="0"/>
-    <w:lsdException w:name="Light Shading Accent 3" w:semiHidden="0" w:uiPriority="60" w:unhideWhenUsed="0"/>
-    <w:lsdException w:name="Light List Accent 3" w:semiHidden="0" w:uiPriority="61" w:unhideWhenUsed="0"/>
-    <w:lsdException w:name="Light Grid Accent 3" w:semiHidden="0" w:uiPriority="62" w:unhideWhenUsed="0"/>
-    <w:lsdException w:name="Medium Shading 1 Accent 3" w:semiHidden="0" w:uiPriority="63" w:unhideWhenUsed="0"/>
-    <w:lsdException w:name="Medium Shading 2 Accent 3" w:semiHidden="0" w:uiPriority="64" w:unhideWhenUsed="0"/>
-    <w:lsdException w:name="Medium List 1 Accent 3" w:semiHidden="0" w:uiPriority="65" w:unhideWhenUsed="0"/>
-    <w:lsdException w:name="Medium List 2 Accent 3" w:semiHidden="0" w:uiPriority="66" w:unhideWhenUsed="0"/>
-    <w:lsdException w:name="Medium Grid 1 Accent 3" w:semiHidden="0" w:uiPriority="67" w:unhideWhenUsed="0"/>
-    <w:lsdException w:name="Medium Grid 2 Accent 3" w:semiHidden="0" w:uiPriority="68" w:unhideWhenUsed="0"/>
-    <w:lsdException w:name="Medium Grid 3 Accent 3" w:semiHidden="0" w:uiPriority="69" w:unhideWhenUsed="0"/>
-    <w:lsdException w:name="Dark List Accent 3" w:semiHidden="0" w:uiPriority="70" w:unhideWhenUsed="0"/>
-    <w:lsdException w:name="Colorful Shading Accent 3" w:semiHidden="0" w:uiPriority="71" w:unhideWhenUsed="0"/>
-    <w:lsdException w:name="Colorful List Accent 3" w:semiHidden="0" w:uiPriority="72" w:unhideWhenUsed="0"/>
-    <w:lsdException w:name="Colorful Grid Accent 3" w:semiHidden="0" w:uiPriority="73" w:unhideWhenUsed="0"/>
-    <w:lsdException w:name="Light Shading Accent 4" w:semiHidden="0" w:uiPriority="60" w:unhideWhenUsed="0"/>
-    <w:lsdException w:name="Light List Accent 4" w:semiHidden="0" w:uiPriority="61" w:unhideWhenUsed="0"/>
-    <w:lsdException w:name="Light Grid Accent 4" w:semiHidden="0" w:uiPriority="62" w:unhideWhenUsed="0"/>
-    <w:lsdException w:name="Medium Shading 1 Accent 4" w:semiHidden="0" w:uiPriority="63" w:unhideWhenUsed="0"/>
-    <w:lsdException w:name="Medium Shading 2 Accent 4" w:semiHidden="0" w:uiPriority="64" w:unhideWhenUsed="0"/>
-    <w:lsdException w:name="Medium List 1 Accent 4" w:semiHidden="0" w:uiPriority="65" w:unhideWhenUsed="0"/>
-    <w:lsdException w:name="Medium List 2 Accent 4" w:semiHidden="0" w:uiPriority="66" w:unhideWhenUsed="0"/>
-    <w:lsdException w:name="Medium Grid 1 Accent 4" w:semiHidden="0" w:uiPriority="67" w:unhideWhenUsed="0"/>
-    <w:lsdException w:name="Medium Grid 2 Accent 4" w:semiHidden="0" w:uiPriority="68" w:unhideWhenUsed="0"/>
-    <w:lsdException w:name="Medium Grid 3 Accent 4" w:semiHidden="0" w:uiPriority="69" w:unhideWhenUsed="0"/>
-    <w:lsdException w:name="Dark List Accent 4" w:semiHidden="0" w:uiPriority="70" w:unhideWhenUsed="0"/>
-    <w:lsdException w:name="Colorful Shading Accent 4" w:semiHidden="0" w:uiPriority="71" w:unhideWhenUsed="0"/>
-    <w:lsdException w:name="Colorful List Accent 4" w:semiHidden="0" w:uiPriority="72" w:unhideWhenUsed="0"/>
-    <w:lsdException w:name="Colorful Grid Accent 4" w:semiHidden="0" w:uiPriority="73" w:unhideWhenUsed="0"/>
-    <w:lsdException w:name="Light Shading Accent 5" w:semiHidden="0" w:uiPriority="60" w:unhideWhenUsed="0"/>
-    <w:lsdException w:name="Light List Accent 5" w:semiHidden="0" w:uiPriority="61" w:unhideWhenUsed="0"/>
-    <w:lsdException w:name="Light Grid Accent 5" w:semiHidden="0" w:uiPriority="62" w:unhideWhenUsed="0"/>
-    <w:lsdException w:name="Medium Shading 1 Accent 5" w:semiHidden="0" w:uiPriority="63" w:unhideWhenUsed="0"/>
-    <w:lsdException w:name="Medium Shading 2 Accent 5" w:semiHidden="0" w:uiPriority="64" w:unhideWhenUsed="0"/>
-    <w:lsdException w:name="Medium List 1 Accent 5" w:semiHidden="0" w:uiPriority="65" w:unhideWhenUsed="0"/>
-    <w:lsdException w:name="Medium List 2 Accent 5" w:semiHidden="0" w:uiPriority="66" w:unhideWhenUsed="0"/>
-    <w:lsdException w:name="Medium Grid 1 Accent 5" w:semiHidden="0" w:uiPriority="67" w:unhideWhenUsed="0"/>
-    <w:lsdException w:name="Medium Grid 2 Accent 5" w:semiHidden="0" w:uiPriority="68" w:unhideWhenUsed="0"/>
-    <w:lsdException w:name="Medium Grid 3 Accent 5" w:semiHidden="0" w:uiPriority="69" w:unhideWhenUsed="0"/>
-    <w:lsdException w:name="Dark List Accent 5" w:semiHidden="0" w:uiPriority="70" w:unhideWhenUsed="0"/>
-    <w:lsdException w:name="Colorful Shading Accent 5" w:semiHidden="0" w:uiPriority="71" w:unhideWhenUsed="0"/>
-    <w:lsdException w:name="Colorful List Accent 5" w:semiHidden="0" w:uiPriority="72" w:unhideWhenUsed="0"/>
-    <w:lsdException w:name="Colorful Grid Accent 5" w:semiHidden="0" w:uiPriority="73" w:unhideWhenUsed="0"/>
-    <w:lsdException w:name="Light Shading Accent 6" w:semiHidden="0" w:uiPriority="60" w:unhideWhenUsed="0"/>
-    <w:lsdException w:name="Light List Accent 6" w:semiHidden="0" w:uiPriority="61" w:unhideWhenUsed="0"/>
-    <w:lsdException w:name="Light Grid Accent 6" w:semiHidden="0" w:uiPriority="62" w:unhideWhenUsed="0"/>
-    <w:lsdException w:name="Medium Shading 1 Accent 6" w:semiHidden="0" w:uiPriority="63" w:unhideWhenUsed="0"/>
-    <w:lsdException w:name="Medium Shading 2 Accent 6" w:semiHidden="0" w:uiPriority="64" w:unhideWhenUsed="0"/>
-    <w:lsdException w:name="Medium List 1 Accent 6" w:semiHidden="0" w:uiPriority="65" w:unhideWhenUsed="0"/>
-    <w:lsdException w:name="Medium List 2 Accent 6" w:semiHidden="0" w:uiPriority="66" w:unhideWhenUsed="0"/>
-    <w:lsdException w:name="Medium Grid 1 Accent 6" w:semiHidden="0" w:uiPriority="67" w:unhideWhenUsed="0"/>
-    <w:lsdException w:name="Medium Grid 2 Accent 6" w:semiHidden="0" w:uiPriority="68" w:unhideWhenUsed="0"/>
-    <w:lsdException w:name="Medium Grid 3 Accent 6" w:semiHidden="0" w:uiPriority="69" w:unhideWhenUsed="0"/>
-    <w:lsdException w:name="Dark List Accent 6" w:semiHidden="0" w:uiPriority="70" w:unhideWhenUsed="0"/>
-    <w:lsdException w:name="Colorful Shading Accent 6" w:semiHidden="0" w:uiPriority="71" w:unhideWhenUsed="0"/>
-    <w:lsdException w:name="Colorful List Accent 6" w:semiHidden="0" w:uiPriority="72" w:unhideWhenUsed="0"/>
-    <w:lsdException w:name="Colorful Grid Accent 6" w:semiHidden="0" w:uiPriority="73" w:unhideWhenUsed="0"/>
-    <w:lsdException w:name="Subtle Emphasis" w:semiHidden="0" w:uiPriority="19" w:unhideWhenUsed="0" w:qFormat="1"/>
-    <w:lsdException w:name="Intense Emphasis" w:semiHidden="0" w:uiPriority="21" w:unhideWhenUsed="0" w:qFormat="1"/>
-    <w:lsdException w:name="Subtle Reference" w:semiHidden="0" w:uiPriority="31" w:unhideWhenUsed="0" w:qFormat="1"/>
-    <w:lsdException w:name="Intense Reference" w:semiHidden="0" w:uiPriority="32" w:unhideWhenUsed="0" w:qFormat="1"/>
-    <w:lsdException w:name="Book Title" w:semiHidden="0" w:uiPriority="33" w:unhideWhenUsed="0" w:qFormat="1"/>
-    <w:lsdException w:name="Bibliography" w:uiPriority="37"/>
-    <w:lsdException w:name="TOC Heading" w:uiPriority="39" w:qFormat="1"/>
-  </w:latentStyles>
-  <w:style w:type="paragraph" w:default="1" w:styleId="a">
-    <w:name w:val="Normal"/>
-    <w:qFormat/>
-    <w:rsid w:val="0088059F"/>
-    <w:pPr>
-      <w:spacing w:after="0" w:line="360" w:lineRule="auto"/>
-      <w:jc w:val="both"/>
-    </w:pPr>
-    <w:rPr>
-      <w:rFonts w:ascii="Times New Roman" w:eastAsia="Times New Roman" w:hAnsi="Times New Roman" w:cs="Times New Roman"/>
-      <w:sz w:val="24"/>
-      <w:szCs w:val="24"/>
-      <w:lang w:eastAsia="ru-RU"/>
-    </w:rPr>
-  </w:style>
-  <w:style w:type="character" w:default="1" w:styleId="a0">
-    <w:name w:val="Default Paragraph Font"/>
-    <w:uiPriority w:val="1"/>
-    <w:semiHidden/>
-    <w:unhideWhenUsed/>
-  </w:style>
-  <w:style w:type="table" w:default="1" w:styleId="a1">
-    <w:name w:val="Normal Table"/>
-    <w:uiPriority w:val="99"/>
-    <w:semiHidden/>
-    <w:unhideWhenUsed/>
-    <w:tblPr>
-      <w:tblInd w:w="0" w:type="dxa"/>
-      <w:tblCellMar>
-        <w:top w:w="0" w:type="dxa"/>
-        <w:left w:w="108" w:type="dxa"/>
-        <w:bottom w:w="0" w:type="dxa"/>
-        <w:right w:w="108" w:type="dxa"/>
-      </w:tblCellMar>
-    </w:tblPr>
-  </w:style>
-  <w:style w:type="numbering" w:default="1" w:styleId="a2">
-    <w:name w:val="No List"/>
-    <w:uiPriority w:val="99"/>
-    <w:semiHidden/>
-    <w:unhideWhenUsed/>
-  </w:style>
-  <w:style w:type="paragraph" w:styleId="a3">
-    <w:name w:val="Normal (Web)"/>
-    <w:basedOn w:val="a"/>
+    <w:basedOn w:val="Normal"/>
     <w:uiPriority w:val="99"/>
     <w:unhideWhenUsed/>
     <w:rsid w:val="0088059F"/>

</xml_diff>

<commit_message>
Amend presentation and note after check
</commit_message>
<xml_diff>
--- a/diploma_intro.docx
+++ b/diploma_intro.docx
@@ -3940,21 +3940,21 @@
           <w:color w:val="000000"/>
           <w:lang w:val="uk-UA"/>
         </w:rPr>
-        <w:t>59</w:t>
+        <w:t>61 с., 18 рис., 7 табл., 3</w:t>
       </w:r>
       <w:r>
         <w:rPr>
           <w:color w:val="000000"/>
           <w:lang w:val="uk-UA"/>
         </w:rPr>
-        <w:t xml:space="preserve"> с., 18 рис., 7 табл., 2</w:t>
+        <w:t> </w:t>
       </w:r>
       <w:r>
         <w:rPr>
           <w:color w:val="000000"/>
           <w:lang w:val="uk-UA"/>
         </w:rPr>
-        <w:t xml:space="preserve"> дод</w:t>
+        <w:t>дод</w:t>
       </w:r>
       <w:r>
         <w:rPr>
@@ -4025,7 +4025,16 @@
           <w:color w:val="000000"/>
           <w:lang w:val="uk-UA"/>
         </w:rPr>
-        <w:t>Методи розробки використовують мову програмування Python та допоміжні бібліотеки для обчислень, такі як NumPy, SciPy та бібліотеку для машинного навчання (Machine Learning) і добування та аналізу даних (Data Mining, Data Analysis) Scikit-learn.</w:t>
+        <w:t xml:space="preserve">Методи розробки використовують мову програмування Python </w:t>
+      </w:r>
+      <w:bookmarkStart w:id="0" w:name="_GoBack"/>
+      <w:bookmarkEnd w:id="0"/>
+      <w:r>
+        <w:rPr>
+          <w:color w:val="000000"/>
+          <w:lang w:val="uk-UA"/>
+        </w:rPr>
+        <w:t>та допоміжні бібліотеки для обчислень, такі як NumPy, SciPy та бібліотеку для машинного навчання (Machine Learning) і добування та аналізу даних (Data Mining, Data Analysis) Scikit-learn.</w:t>
       </w:r>
     </w:p>
     <w:p>
@@ -4069,15 +4078,7 @@
         <w:rPr>
           <w:lang w:val="uk-UA"/>
         </w:rPr>
-        <w:t>БАЙЕСО</w:t>
-      </w:r>
-      <w:bookmarkStart w:id="0" w:name="_GoBack"/>
-      <w:bookmarkEnd w:id="0"/>
-      <w:r>
-        <w:rPr>
-          <w:lang w:val="uk-UA"/>
-        </w:rPr>
-        <w:t xml:space="preserve">ВСЬКА КЛАСИФІКАЦІЯ, </w:t>
+        <w:t xml:space="preserve">БАЙЕСОВСЬКА КЛАСИФІКАЦІЯ, </w:t>
       </w:r>
       <w:r>
         <w:rPr>

</xml_diff>